<commit_message>
post fetching api added
</commit_message>
<xml_diff>
--- a/Lets work api list.docx
+++ b/Lets work api list.docx
@@ -151,13 +151,8 @@
           </w:tcPr>
           <w:p>
             <w:r>
-              <w:t>authenticate/</w:t>
-            </w:r>
-            <w:proofErr w:type="spellStart"/>
-            <w:r>
-              <w:t>signin</w:t>
-            </w:r>
-            <w:proofErr w:type="spellEnd"/>
+              <w:t>authenticate/signin</w:t>
+            </w:r>
           </w:p>
         </w:tc>
         <w:tc>
@@ -170,29 +165,25 @@
                 <w:lang w:val="en-US"/>
               </w:rPr>
             </w:pPr>
-            <w:proofErr w:type="spellStart"/>
             <w:r>
               <w:rPr>
                 <w:lang w:val="en-US"/>
               </w:rPr>
               <w:t>userEmail</w:t>
             </w:r>
-            <w:proofErr w:type="spellEnd"/>
-          </w:p>
-          <w:p>
-            <w:pPr>
-              <w:rPr>
-                <w:lang w:val="en-US"/>
-              </w:rPr>
-            </w:pPr>
-            <w:proofErr w:type="spellStart"/>
+          </w:p>
+          <w:p>
+            <w:pPr>
+              <w:rPr>
+                <w:lang w:val="en-US"/>
+              </w:rPr>
+            </w:pPr>
             <w:r>
               <w:rPr>
                 <w:lang w:val="en-US"/>
               </w:rPr>
               <w:t>userPassword</w:t>
             </w:r>
-            <w:proofErr w:type="spellEnd"/>
           </w:p>
         </w:tc>
         <w:tc>
@@ -266,44 +257,38 @@
                 <w:lang w:val="en-US"/>
               </w:rPr>
             </w:pPr>
-            <w:proofErr w:type="spellStart"/>
             <w:r>
               <w:rPr>
                 <w:lang w:val="en-US"/>
               </w:rPr>
               <w:t>userLocation</w:t>
             </w:r>
-            <w:proofErr w:type="spellEnd"/>
-          </w:p>
-          <w:p>
-            <w:pPr>
-              <w:rPr>
-                <w:lang w:val="en-US"/>
-              </w:rPr>
-            </w:pPr>
-            <w:proofErr w:type="spellStart"/>
+          </w:p>
+          <w:p>
+            <w:pPr>
+              <w:rPr>
+                <w:lang w:val="en-US"/>
+              </w:rPr>
+            </w:pPr>
             <w:r>
               <w:rPr>
                 <w:lang w:val="en-US"/>
               </w:rPr>
               <w:t>userEmail</w:t>
             </w:r>
-            <w:proofErr w:type="spellEnd"/>
-          </w:p>
-          <w:p>
-            <w:pPr>
-              <w:rPr>
-                <w:lang w:val="en-US"/>
-              </w:rPr>
-            </w:pPr>
-            <w:proofErr w:type="spellStart"/>
+          </w:p>
+          <w:p>
+            <w:pPr>
+              <w:rPr>
+                <w:lang w:val="en-US"/>
+              </w:rPr>
+            </w:pPr>
             <w:r>
               <w:rPr>
                 <w:lang w:val="en-US"/>
               </w:rPr>
               <w:t>userPassword</w:t>
             </w:r>
-            <w:proofErr w:type="spellEnd"/>
           </w:p>
         </w:tc>
         <w:tc>
@@ -562,14 +547,12 @@
                 <w:lang w:val="en-US"/>
               </w:rPr>
             </w:pPr>
-            <w:proofErr w:type="spellStart"/>
             <w:r>
               <w:rPr>
                 <w:lang w:val="en-US"/>
               </w:rPr>
               <w:t>industryType</w:t>
             </w:r>
-            <w:proofErr w:type="spellEnd"/>
           </w:p>
           <w:p>
             <w:pPr>
@@ -978,14 +961,12 @@
                 <w:lang w:val="en-US"/>
               </w:rPr>
             </w:pPr>
-            <w:proofErr w:type="spellStart"/>
             <w:r>
               <w:rPr>
                 <w:lang w:val="en-US"/>
               </w:rPr>
               <w:t>oldEmail</w:t>
             </w:r>
-            <w:proofErr w:type="spellEnd"/>
           </w:p>
           <w:p>
             <w:pPr>
@@ -1032,44 +1013,38 @@
                 <w:lang w:val="en-US"/>
               </w:rPr>
             </w:pPr>
-            <w:proofErr w:type="spellStart"/>
             <w:r>
               <w:rPr>
                 <w:lang w:val="en-US"/>
               </w:rPr>
               <w:t>userEmail</w:t>
             </w:r>
-            <w:proofErr w:type="spellEnd"/>
-          </w:p>
-          <w:p>
-            <w:pPr>
-              <w:rPr>
-                <w:lang w:val="en-US"/>
-              </w:rPr>
-            </w:pPr>
-            <w:proofErr w:type="spellStart"/>
+          </w:p>
+          <w:p>
+            <w:pPr>
+              <w:rPr>
+                <w:lang w:val="en-US"/>
+              </w:rPr>
+            </w:pPr>
             <w:r>
               <w:rPr>
                 <w:lang w:val="en-US"/>
               </w:rPr>
               <w:t>userPassword</w:t>
             </w:r>
-            <w:proofErr w:type="spellEnd"/>
-          </w:p>
-          <w:p>
-            <w:pPr>
-              <w:rPr>
-                <w:lang w:val="en-US"/>
-              </w:rPr>
-            </w:pPr>
-            <w:proofErr w:type="spellStart"/>
+          </w:p>
+          <w:p>
+            <w:pPr>
+              <w:rPr>
+                <w:lang w:val="en-US"/>
+              </w:rPr>
+            </w:pPr>
             <w:r>
               <w:rPr>
                 <w:lang w:val="en-US"/>
               </w:rPr>
               <w:t>userLocation</w:t>
             </w:r>
-            <w:proofErr w:type="spellEnd"/>
           </w:p>
         </w:tc>
         <w:tc>
@@ -1133,29 +1108,25 @@
                 <w:lang w:val="en-US"/>
               </w:rPr>
             </w:pPr>
-            <w:proofErr w:type="spellStart"/>
             <w:r>
               <w:rPr>
                 <w:lang w:val="en-US"/>
               </w:rPr>
               <w:t>userEmail</w:t>
             </w:r>
-            <w:proofErr w:type="spellEnd"/>
-          </w:p>
-          <w:p>
-            <w:pPr>
-              <w:rPr>
-                <w:lang w:val="en-US"/>
-              </w:rPr>
-            </w:pPr>
-            <w:proofErr w:type="spellStart"/>
+          </w:p>
+          <w:p>
+            <w:pPr>
+              <w:rPr>
+                <w:lang w:val="en-US"/>
+              </w:rPr>
+            </w:pPr>
             <w:r>
               <w:rPr>
                 <w:lang w:val="en-US"/>
               </w:rPr>
               <w:t>userPassword</w:t>
             </w:r>
-            <w:proofErr w:type="spellEnd"/>
           </w:p>
         </w:tc>
         <w:tc>
@@ -1219,14 +1190,12 @@
                 <w:lang w:val="en-US"/>
               </w:rPr>
             </w:pPr>
-            <w:proofErr w:type="spellStart"/>
             <w:r>
               <w:rPr>
                 <w:lang w:val="en-US"/>
               </w:rPr>
               <w:t>profileImg</w:t>
             </w:r>
-            <w:proofErr w:type="spellEnd"/>
             <w:r>
               <w:rPr>
                 <w:lang w:val="en-US"/>
@@ -1630,14 +1599,12 @@
                 <w:lang w:val="en-US"/>
               </w:rPr>
             </w:pPr>
-            <w:proofErr w:type="spellStart"/>
             <w:r>
               <w:rPr>
                 <w:lang w:val="en-US"/>
               </w:rPr>
               <w:t>skillId</w:t>
             </w:r>
-            <w:proofErr w:type="spellEnd"/>
           </w:p>
           <w:p>
             <w:pPr>
@@ -1714,14 +1681,12 @@
                 <w:lang w:val="en-US"/>
               </w:rPr>
             </w:pPr>
-            <w:proofErr w:type="spellStart"/>
             <w:r>
               <w:rPr>
                 <w:lang w:val="en-US"/>
               </w:rPr>
               <w:t>skillId</w:t>
             </w:r>
-            <w:proofErr w:type="spellEnd"/>
           </w:p>
         </w:tc>
         <w:tc>
@@ -1973,14 +1938,12 @@
                 <w:lang w:val="en-US"/>
               </w:rPr>
             </w:pPr>
-            <w:proofErr w:type="spellStart"/>
             <w:r>
               <w:rPr>
                 <w:lang w:val="en-US"/>
               </w:rPr>
               <w:t>companyName</w:t>
             </w:r>
-            <w:proofErr w:type="spellEnd"/>
           </w:p>
           <w:p>
             <w:pPr>
@@ -2014,29 +1977,25 @@
                 <w:lang w:val="en-US"/>
               </w:rPr>
             </w:pPr>
-            <w:proofErr w:type="spellStart"/>
             <w:r>
               <w:rPr>
                 <w:lang w:val="en-US"/>
               </w:rPr>
               <w:t>startDate</w:t>
             </w:r>
-            <w:proofErr w:type="spellEnd"/>
-          </w:p>
-          <w:p>
-            <w:pPr>
-              <w:rPr>
-                <w:lang w:val="en-US"/>
-              </w:rPr>
-            </w:pPr>
-            <w:proofErr w:type="spellStart"/>
+          </w:p>
+          <w:p>
+            <w:pPr>
+              <w:rPr>
+                <w:lang w:val="en-US"/>
+              </w:rPr>
+            </w:pPr>
             <w:r>
               <w:rPr>
                 <w:lang w:val="en-US"/>
               </w:rPr>
               <w:t>endDate</w:t>
             </w:r>
-            <w:proofErr w:type="spellEnd"/>
           </w:p>
           <w:p>
             <w:pPr>
@@ -2061,21 +2020,7 @@
               <w:rPr>
                 <w:lang w:val="en-US"/>
               </w:rPr>
-              <w:t xml:space="preserve">format – </w:t>
-            </w:r>
-            <w:proofErr w:type="spellStart"/>
-            <w:r>
-              <w:rPr>
-                <w:lang w:val="en-US"/>
-              </w:rPr>
-              <w:t>yyyy</w:t>
-            </w:r>
-            <w:proofErr w:type="spellEnd"/>
-            <w:r>
-              <w:rPr>
-                <w:lang w:val="en-US"/>
-              </w:rPr>
-              <w:t>-mm-dd</w:t>
+              <w:t>format – yyyy-mm-dd</w:t>
             </w:r>
           </w:p>
         </w:tc>
@@ -2140,14 +2085,12 @@
                 <w:lang w:val="en-US"/>
               </w:rPr>
             </w:pPr>
-            <w:proofErr w:type="spellStart"/>
             <w:r>
               <w:rPr>
                 <w:lang w:val="en-US"/>
               </w:rPr>
               <w:t>experienceId</w:t>
             </w:r>
-            <w:proofErr w:type="spellEnd"/>
           </w:p>
           <w:p>
             <w:pPr>
@@ -2224,14 +2167,12 @@
                 <w:lang w:val="en-US"/>
               </w:rPr>
             </w:pPr>
-            <w:proofErr w:type="spellStart"/>
             <w:r>
               <w:rPr>
                 <w:lang w:val="en-US"/>
               </w:rPr>
               <w:t>experienceId</w:t>
             </w:r>
-            <w:proofErr w:type="spellEnd"/>
           </w:p>
         </w:tc>
         <w:tc>
@@ -2477,44 +2418,38 @@
                 <w:lang w:val="en-US"/>
               </w:rPr>
             </w:pPr>
-            <w:proofErr w:type="spellStart"/>
             <w:r>
               <w:rPr>
                 <w:lang w:val="en-US"/>
               </w:rPr>
               <w:t>schoolName</w:t>
             </w:r>
-            <w:proofErr w:type="spellEnd"/>
-          </w:p>
-          <w:p>
-            <w:pPr>
-              <w:rPr>
-                <w:lang w:val="en-US"/>
-              </w:rPr>
-            </w:pPr>
-            <w:proofErr w:type="spellStart"/>
+          </w:p>
+          <w:p>
+            <w:pPr>
+              <w:rPr>
+                <w:lang w:val="en-US"/>
+              </w:rPr>
+            </w:pPr>
             <w:r>
               <w:rPr>
                 <w:lang w:val="en-US"/>
               </w:rPr>
               <w:t>secondarySchoolName</w:t>
             </w:r>
-            <w:proofErr w:type="spellEnd"/>
-          </w:p>
-          <w:p>
-            <w:pPr>
-              <w:rPr>
-                <w:lang w:val="en-US"/>
-              </w:rPr>
-            </w:pPr>
-            <w:proofErr w:type="spellStart"/>
+          </w:p>
+          <w:p>
+            <w:pPr>
+              <w:rPr>
+                <w:lang w:val="en-US"/>
+              </w:rPr>
+            </w:pPr>
             <w:r>
               <w:rPr>
                 <w:lang w:val="en-US"/>
               </w:rPr>
               <w:t>collegeName</w:t>
             </w:r>
-            <w:proofErr w:type="spellEnd"/>
           </w:p>
           <w:p>
             <w:pPr>
@@ -2535,14 +2470,12 @@
                 <w:lang w:val="en-US"/>
               </w:rPr>
             </w:pPr>
-            <w:proofErr w:type="spellStart"/>
             <w:r>
               <w:rPr>
                 <w:lang w:val="en-US"/>
               </w:rPr>
               <w:t>fieldOfStudy</w:t>
             </w:r>
-            <w:proofErr w:type="spellEnd"/>
           </w:p>
         </w:tc>
         <w:tc>
@@ -2606,14 +2539,12 @@
                 <w:lang w:val="en-US"/>
               </w:rPr>
             </w:pPr>
-            <w:proofErr w:type="spellStart"/>
             <w:r>
               <w:rPr>
                 <w:lang w:val="en-US"/>
               </w:rPr>
               <w:t>educationId</w:t>
             </w:r>
-            <w:proofErr w:type="spellEnd"/>
           </w:p>
           <w:p>
             <w:pPr>
@@ -2848,21 +2779,7 @@
               <w:rPr>
                 <w:lang w:val="en-US"/>
               </w:rPr>
-              <w:t xml:space="preserve"> as a request </w:t>
-            </w:r>
-            <w:proofErr w:type="spellStart"/>
-            <w:r>
-              <w:rPr>
-                <w:lang w:val="en-US"/>
-              </w:rPr>
-              <w:t>url</w:t>
-            </w:r>
-            <w:proofErr w:type="spellEnd"/>
-            <w:r>
-              <w:rPr>
-                <w:lang w:val="en-US"/>
-              </w:rPr>
-              <w:t xml:space="preserve"> parameter</w:t>
+              <w:t xml:space="preserve"> as a request url parameter</w:t>
             </w:r>
           </w:p>
         </w:tc>
@@ -2927,14 +2844,12 @@
                 <w:lang w:val="en-US"/>
               </w:rPr>
             </w:pPr>
-            <w:proofErr w:type="spellStart"/>
             <w:r>
               <w:rPr>
                 <w:lang w:val="en-US"/>
               </w:rPr>
               <w:t>postContent</w:t>
             </w:r>
-            <w:proofErr w:type="spellEnd"/>
           </w:p>
           <w:p>
             <w:pPr>
@@ -3023,29 +2938,25 @@
                 <w:lang w:val="en-US"/>
               </w:rPr>
             </w:pPr>
-            <w:proofErr w:type="spellStart"/>
             <w:r>
               <w:rPr>
                 <w:lang w:val="en-US"/>
               </w:rPr>
               <w:t>postContent</w:t>
             </w:r>
-            <w:proofErr w:type="spellEnd"/>
-          </w:p>
-          <w:p>
-            <w:pPr>
-              <w:rPr>
-                <w:lang w:val="en-US"/>
-              </w:rPr>
-            </w:pPr>
-            <w:proofErr w:type="spellStart"/>
+          </w:p>
+          <w:p>
+            <w:pPr>
+              <w:rPr>
+                <w:lang w:val="en-US"/>
+              </w:rPr>
+            </w:pPr>
             <w:r>
               <w:rPr>
                 <w:lang w:val="en-US"/>
               </w:rPr>
               <w:t>postId</w:t>
             </w:r>
-            <w:proofErr w:type="spellEnd"/>
           </w:p>
         </w:tc>
         <w:tc>
@@ -3109,14 +3020,12 @@
                 <w:lang w:val="en-US"/>
               </w:rPr>
             </w:pPr>
-            <w:proofErr w:type="spellStart"/>
             <w:r>
               <w:rPr>
                 <w:lang w:val="en-US"/>
               </w:rPr>
               <w:t>postId</w:t>
             </w:r>
-            <w:proofErr w:type="spellEnd"/>
           </w:p>
         </w:tc>
         <w:tc>
@@ -3293,14 +3202,12 @@
                 <w:lang w:val="en-US"/>
               </w:rPr>
             </w:pPr>
-            <w:proofErr w:type="spellStart"/>
             <w:r>
               <w:rPr>
                 <w:lang w:val="en-US"/>
               </w:rPr>
               <w:t>postId</w:t>
             </w:r>
-            <w:proofErr w:type="spellEnd"/>
           </w:p>
         </w:tc>
         <w:tc>
@@ -3364,14 +3271,12 @@
                 <w:lang w:val="en-US"/>
               </w:rPr>
             </w:pPr>
-            <w:proofErr w:type="spellStart"/>
             <w:r>
               <w:rPr>
                 <w:lang w:val="en-US"/>
               </w:rPr>
               <w:t>postId</w:t>
             </w:r>
-            <w:proofErr w:type="spellEnd"/>
           </w:p>
         </w:tc>
         <w:tc>
@@ -3548,14 +3453,12 @@
                 <w:lang w:val="en-US"/>
               </w:rPr>
             </w:pPr>
-            <w:proofErr w:type="spellStart"/>
             <w:r>
               <w:rPr>
                 <w:lang w:val="en-US"/>
               </w:rPr>
               <w:t>postId</w:t>
             </w:r>
-            <w:proofErr w:type="spellEnd"/>
           </w:p>
         </w:tc>
         <w:tc>
@@ -3619,29 +3522,25 @@
                 <w:lang w:val="en-US"/>
               </w:rPr>
             </w:pPr>
-            <w:proofErr w:type="spellStart"/>
             <w:r>
               <w:rPr>
                 <w:lang w:val="en-US"/>
               </w:rPr>
               <w:t>postId</w:t>
             </w:r>
-            <w:proofErr w:type="spellEnd"/>
-          </w:p>
-          <w:p>
-            <w:pPr>
-              <w:rPr>
-                <w:lang w:val="en-US"/>
-              </w:rPr>
-            </w:pPr>
-            <w:proofErr w:type="spellStart"/>
+          </w:p>
+          <w:p>
+            <w:pPr>
+              <w:rPr>
+                <w:lang w:val="en-US"/>
+              </w:rPr>
+            </w:pPr>
             <w:r>
               <w:rPr>
                 <w:lang w:val="en-US"/>
               </w:rPr>
               <w:t>commentContent</w:t>
             </w:r>
-            <w:proofErr w:type="spellEnd"/>
           </w:p>
         </w:tc>
         <w:tc>
@@ -3705,29 +3604,25 @@
                 <w:lang w:val="en-US"/>
               </w:rPr>
             </w:pPr>
-            <w:proofErr w:type="spellStart"/>
             <w:r>
               <w:rPr>
                 <w:lang w:val="en-US"/>
               </w:rPr>
               <w:t>postId</w:t>
             </w:r>
-            <w:proofErr w:type="spellEnd"/>
-          </w:p>
-          <w:p>
-            <w:pPr>
-              <w:rPr>
-                <w:lang w:val="en-US"/>
-              </w:rPr>
-            </w:pPr>
-            <w:proofErr w:type="spellStart"/>
+          </w:p>
+          <w:p>
+            <w:pPr>
+              <w:rPr>
+                <w:lang w:val="en-US"/>
+              </w:rPr>
+            </w:pPr>
             <w:r>
               <w:rPr>
                 <w:lang w:val="en-US"/>
               </w:rPr>
               <w:t>commentId</w:t>
             </w:r>
-            <w:proofErr w:type="spellEnd"/>
           </w:p>
         </w:tc>
         <w:tc>
@@ -3973,41 +3868,31 @@
                 <w:lang w:val="en-US"/>
               </w:rPr>
             </w:pPr>
-            <w:proofErr w:type="spellStart"/>
             <w:r>
               <w:rPr>
                 <w:lang w:val="en-US"/>
               </w:rPr>
               <w:t>connectionWith</w:t>
             </w:r>
-            <w:proofErr w:type="spellEnd"/>
-          </w:p>
-          <w:p>
-            <w:pPr>
-              <w:rPr>
-                <w:lang w:val="en-US"/>
-              </w:rPr>
-            </w:pPr>
-          </w:p>
-          <w:p>
-            <w:pPr>
-              <w:rPr>
-                <w:lang w:val="en-US"/>
-              </w:rPr>
-            </w:pPr>
-            <w:proofErr w:type="spellStart"/>
-            <w:r>
-              <w:rPr>
-                <w:lang w:val="en-US"/>
-              </w:rPr>
-              <w:t>connectionWith</w:t>
-            </w:r>
-            <w:proofErr w:type="spellEnd"/>
-            <w:r>
-              <w:rPr>
-                <w:lang w:val="en-US"/>
-              </w:rPr>
-              <w:t xml:space="preserve"> stands for connection with whom id</w:t>
+          </w:p>
+          <w:p>
+            <w:pPr>
+              <w:rPr>
+                <w:lang w:val="en-US"/>
+              </w:rPr>
+            </w:pPr>
+          </w:p>
+          <w:p>
+            <w:pPr>
+              <w:rPr>
+                <w:lang w:val="en-US"/>
+              </w:rPr>
+            </w:pPr>
+            <w:r>
+              <w:rPr>
+                <w:lang w:val="en-US"/>
+              </w:rPr>
+              <w:t>connectionWith stands for connection with whom id</w:t>
             </w:r>
           </w:p>
         </w:tc>
@@ -4072,14 +3957,12 @@
                 <w:lang w:val="en-US"/>
               </w:rPr>
             </w:pPr>
-            <w:proofErr w:type="spellStart"/>
             <w:r>
               <w:rPr>
                 <w:lang w:val="en-US"/>
               </w:rPr>
               <w:t>connectionId</w:t>
             </w:r>
-            <w:proofErr w:type="spellEnd"/>
           </w:p>
         </w:tc>
         <w:tc>
@@ -4120,6 +4003,294 @@
         </w:tc>
       </w:tr>
     </w:tbl>
+    <w:p>
+      <w:pPr>
+        <w:rPr>
+          <w:lang w:val="en-US"/>
+        </w:rPr>
+      </w:pPr>
+    </w:p>
+    <w:p>
+      <w:pPr>
+        <w:rPr>
+          <w:lang w:val="en-US"/>
+        </w:rPr>
+      </w:pPr>
+    </w:p>
+    <w:p>
+      <w:pPr>
+        <w:rPr>
+          <w:lang w:val="en-US"/>
+        </w:rPr>
+      </w:pPr>
+    </w:p>
+    <w:p>
+      <w:pPr>
+        <w:rPr>
+          <w:lang w:val="en-US"/>
+        </w:rPr>
+      </w:pPr>
+    </w:p>
+    <w:p>
+      <w:pPr>
+        <w:rPr>
+          <w:lang w:val="en-US"/>
+        </w:rPr>
+      </w:pPr>
+    </w:p>
+    <w:p>
+      <w:pPr>
+        <w:rPr>
+          <w:lang w:val="en-US"/>
+        </w:rPr>
+      </w:pPr>
+    </w:p>
+    <w:p>
+      <w:pPr>
+        <w:rPr>
+          <w:lang w:val="en-US"/>
+        </w:rPr>
+      </w:pPr>
+    </w:p>
+    <w:p>
+      <w:pPr>
+        <w:rPr>
+          <w:lang w:val="en-US"/>
+        </w:rPr>
+      </w:pPr>
+      <w:r>
+        <w:rPr>
+          <w:lang w:val="en-US"/>
+        </w:rPr>
+        <w:lastRenderedPageBreak/>
+        <w:t>For post fetching example:</w:t>
+      </w:r>
+    </w:p>
+    <w:p>
+      <w:pPr>
+        <w:rPr>
+          <w:lang w:val="en-US"/>
+        </w:rPr>
+      </w:pPr>
+      <w:r>
+        <w:rPr>
+          <w:lang w:val="en-US"/>
+        </w:rPr>
+        <w:t>E</w:t>
+      </w:r>
+      <w:r>
+        <w:rPr>
+          <w:lang w:val="en-US"/>
+        </w:rPr>
+        <w:t xml:space="preserve">xample </w:t>
+      </w:r>
+      <w:r>
+        <w:rPr>
+          <w:lang w:val="en-US"/>
+        </w:rPr>
+        <w:t>for sending count only</w:t>
+      </w:r>
+      <w:r>
+        <w:rPr>
+          <w:lang w:val="en-US"/>
+        </w:rPr>
+        <w:t>: http://localhost:3000/api/posts/post/</w:t>
+      </w:r>
+      <w:r>
+        <w:rPr>
+          <w:lang w:val="en-US"/>
+        </w:rPr>
+        <w:t>&amp;</w:t>
+      </w:r>
+      <w:r>
+        <w:rPr>
+          <w:lang w:val="en-US"/>
+        </w:rPr>
+        <w:t>0</w:t>
+      </w:r>
+    </w:p>
+    <w:p>
+      <w:pPr>
+        <w:rPr>
+          <w:lang w:val="en-US"/>
+        </w:rPr>
+      </w:pPr>
+      <w:r>
+        <w:rPr>
+          <w:lang w:val="en-US"/>
+        </w:rPr>
+        <w:t xml:space="preserve">count </w:t>
+      </w:r>
+      <w:r>
+        <w:rPr>
+          <w:lang w:val="en-US"/>
+        </w:rPr>
+        <w:t>example</w:t>
+      </w:r>
+      <w:r>
+        <w:rPr>
+          <w:lang w:val="en-US"/>
+        </w:rPr>
+        <w:t xml:space="preserve">- </w:t>
+      </w:r>
+    </w:p>
+    <w:p>
+      <w:pPr>
+        <w:rPr>
+          <w:lang w:val="en-US"/>
+        </w:rPr>
+      </w:pPr>
+      <w:r>
+        <w:rPr>
+          <w:lang w:val="en-US"/>
+        </w:rPr>
+        <w:t>1st req. - 0</w:t>
+      </w:r>
+    </w:p>
+    <w:p>
+      <w:pPr>
+        <w:rPr>
+          <w:lang w:val="en-US"/>
+        </w:rPr>
+      </w:pPr>
+      <w:r>
+        <w:rPr>
+          <w:lang w:val="en-US"/>
+        </w:rPr>
+        <w:t>2nd req. - 10</w:t>
+      </w:r>
+    </w:p>
+    <w:p>
+      <w:pPr>
+        <w:rPr>
+          <w:lang w:val="en-US"/>
+        </w:rPr>
+      </w:pPr>
+      <w:r>
+        <w:rPr>
+          <w:lang w:val="en-US"/>
+        </w:rPr>
+        <w:t xml:space="preserve">3rd req. </w:t>
+      </w:r>
+      <w:r>
+        <w:rPr>
+          <w:lang w:val="en-US"/>
+        </w:rPr>
+        <w:t>–</w:t>
+      </w:r>
+      <w:r>
+        <w:rPr>
+          <w:lang w:val="en-US"/>
+        </w:rPr>
+        <w:t xml:space="preserve"> 20</w:t>
+      </w:r>
+    </w:p>
+    <w:p>
+      <w:pPr>
+        <w:rPr>
+          <w:lang w:val="en-US"/>
+        </w:rPr>
+      </w:pPr>
+    </w:p>
+    <w:p>
+      <w:pPr>
+        <w:rPr>
+          <w:color w:val="00B050"/>
+          <w:lang w:val="en-US"/>
+        </w:rPr>
+      </w:pPr>
+      <w:r>
+        <w:rPr>
+          <w:lang w:val="en-US"/>
+        </w:rPr>
+        <w:t xml:space="preserve">Example for sending start date and end date: </w:t>
+      </w:r>
+      <w:r>
+        <w:rPr>
+          <w:lang w:val="en-US"/>
+        </w:rPr>
+        <w:t>/posts/post/</w:t>
+      </w:r>
+      <w:r>
+        <w:rPr>
+          <w:color w:val="00B0F0"/>
+          <w:lang w:val="en-US"/>
+        </w:rPr>
+        <w:t>2023-12-16T12:12:13.066Z</w:t>
+      </w:r>
+      <w:r>
+        <w:rPr>
+          <w:lang w:val="en-US"/>
+        </w:rPr>
+        <w:t>&amp;</w:t>
+      </w:r>
+      <w:r>
+        <w:rPr>
+          <w:color w:val="C00000"/>
+          <w:lang w:val="en-US"/>
+        </w:rPr>
+        <w:t>2023-12-18T12:12:13.066Z</w:t>
+      </w:r>
+      <w:r>
+        <w:rPr>
+          <w:lang w:val="en-US"/>
+        </w:rPr>
+        <w:t>&amp;</w:t>
+      </w:r>
+      <w:r>
+        <w:rPr>
+          <w:color w:val="00B050"/>
+          <w:lang w:val="en-US"/>
+        </w:rPr>
+        <w:t>0</w:t>
+      </w:r>
+    </w:p>
+    <w:p>
+      <w:pPr>
+        <w:rPr>
+          <w:lang w:val="en-US"/>
+        </w:rPr>
+      </w:pPr>
+      <w:r>
+        <w:rPr>
+          <w:lang w:val="en-US"/>
+        </w:rPr>
+        <w:t>Blue part – start date</w:t>
+      </w:r>
+    </w:p>
+    <w:p>
+      <w:pPr>
+        <w:rPr>
+          <w:lang w:val="en-US"/>
+        </w:rPr>
+      </w:pPr>
+      <w:r>
+        <w:rPr>
+          <w:lang w:val="en-US"/>
+        </w:rPr>
+        <w:t>Red part – end date</w:t>
+      </w:r>
+    </w:p>
+    <w:p>
+      <w:pPr>
+        <w:rPr>
+          <w:lang w:val="en-US"/>
+        </w:rPr>
+      </w:pPr>
+      <w:r>
+        <w:rPr>
+          <w:lang w:val="en-US"/>
+        </w:rPr>
+        <w:t>Green part – count</w:t>
+      </w:r>
+    </w:p>
+    <w:p>
+      <w:pPr>
+        <w:rPr>
+          <w:lang w:val="en-US"/>
+        </w:rPr>
+      </w:pPr>
+    </w:p>
     <w:p>
       <w:pPr>
         <w:rPr>
@@ -4576,8 +4747,8 @@
       <w:u w:val="single"/>
     </w:rPr>
   </w:style>
-  <w:style w:type="character" w:styleId="UnresolvedMention">
-    <w:name w:val="Unresolved Mention"/>
+  <w:style w:type="character" w:customStyle="1" w:styleId="UnresolvedMention1">
+    <w:name w:val="Unresolved Mention1"/>
     <w:basedOn w:val="DefaultParagraphFont"/>
     <w:uiPriority w:val="99"/>
     <w:semiHidden/>
@@ -4618,6 +4789,18 @@
         <w:insideV w:val="single" w:sz="4" w:space="0" w:color="auto"/>
       </w:tblBorders>
     </w:tblPr>
+  </w:style>
+  <w:style w:type="character" w:styleId="UnresolvedMention">
+    <w:name w:val="Unresolved Mention"/>
+    <w:basedOn w:val="DefaultParagraphFont"/>
+    <w:uiPriority w:val="99"/>
+    <w:semiHidden/>
+    <w:unhideWhenUsed/>
+    <w:rsid w:val="0052373B"/>
+    <w:rPr>
+      <w:color w:val="605E5C"/>
+      <w:shd w:val="clear" w:color="auto" w:fill="E1DFDD"/>
+    </w:rPr>
   </w:style>
 </w:styles>
 </file>
@@ -4665,7 +4848,7 @@
     </a:clrScheme>
     <a:fontScheme name="Office">
       <a:majorFont>
-        <a:latin typeface="Calibri Light" panose="020F0302020204030204"/>
+        <a:latin typeface="Calibri Light"/>
         <a:ea typeface=""/>
         <a:cs typeface=""/>
         <a:font script="Jpan" typeface="游ゴシック Light"/>
@@ -4717,7 +4900,7 @@
         <a:font script="Tfng" typeface="Ebrima"/>
       </a:majorFont>
       <a:minorFont>
-        <a:latin typeface="Calibri" panose="020F0502020204030204"/>
+        <a:latin typeface="Calibri"/>
         <a:ea typeface=""/>
         <a:cs typeface=""/>
         <a:font script="Jpan" typeface="游明朝"/>

</xml_diff>

<commit_message>
updated routes and docs, added part of notification
</commit_message>
<xml_diff>
--- a/Lets work api list.docx
+++ b/Lets work api list.docx
@@ -27,15 +27,45 @@
       </w:pPr>
       <w:r>
         <w:rPr>
-          <w:lang w:val="en-US"/>
-        </w:rPr>
-        <w:t xml:space="preserve">Base url: </w:t>
+          <w:b/>
+          <w:bCs/>
+          <w:lang w:val="en-US"/>
+        </w:rPr>
+        <w:t xml:space="preserve">Base </w:t>
       </w:r>
       <w:r>
         <w:rPr>
+          <w:b/>
+          <w:bCs/>
+          <w:lang w:val="en-US"/>
+        </w:rPr>
+        <w:t>URL for user</w:t>
+      </w:r>
+      <w:r>
+        <w:rPr>
+          <w:b/>
+          <w:bCs/>
+          <w:lang w:val="en-US"/>
+        </w:rPr>
+        <w:t>:</w:t>
+      </w:r>
+      <w:r>
+        <w:rPr>
+          <w:lang w:val="en-US"/>
+        </w:rPr>
+        <w:t xml:space="preserve"> </w:t>
+      </w:r>
+      <w:r>
+        <w:rPr>
           <w:lang w:val="en-US"/>
         </w:rPr>
         <w:t>http://localhost:3000/api/</w:t>
+      </w:r>
+      <w:r>
+        <w:rPr>
+          <w:lang w:val="en-US"/>
+        </w:rPr>
+        <w:t>user/</w:t>
       </w:r>
     </w:p>
     <w:p>
@@ -151,13 +181,8 @@
           </w:tcPr>
           <w:p>
             <w:r>
-              <w:t>authenticate/</w:t>
-            </w:r>
-            <w:proofErr w:type="spellStart"/>
-            <w:r>
-              <w:t>signin</w:t>
-            </w:r>
-            <w:proofErr w:type="spellEnd"/>
+              <w:t>authenticate/signin</w:t>
+            </w:r>
           </w:p>
         </w:tc>
         <w:tc>
@@ -170,29 +195,25 @@
                 <w:lang w:val="en-US"/>
               </w:rPr>
             </w:pPr>
-            <w:proofErr w:type="spellStart"/>
             <w:r>
               <w:rPr>
                 <w:lang w:val="en-US"/>
               </w:rPr>
               <w:t>userEmail</w:t>
             </w:r>
-            <w:proofErr w:type="spellEnd"/>
-          </w:p>
-          <w:p>
-            <w:pPr>
-              <w:rPr>
-                <w:lang w:val="en-US"/>
-              </w:rPr>
-            </w:pPr>
-            <w:proofErr w:type="spellStart"/>
+          </w:p>
+          <w:p>
+            <w:pPr>
+              <w:rPr>
+                <w:lang w:val="en-US"/>
+              </w:rPr>
+            </w:pPr>
             <w:r>
               <w:rPr>
                 <w:lang w:val="en-US"/>
               </w:rPr>
               <w:t>userPassword</w:t>
             </w:r>
-            <w:proofErr w:type="spellEnd"/>
           </w:p>
         </w:tc>
         <w:tc>
@@ -266,44 +287,38 @@
                 <w:lang w:val="en-US"/>
               </w:rPr>
             </w:pPr>
-            <w:proofErr w:type="spellStart"/>
             <w:r>
               <w:rPr>
                 <w:lang w:val="en-US"/>
               </w:rPr>
               <w:t>userLocation</w:t>
             </w:r>
-            <w:proofErr w:type="spellEnd"/>
-          </w:p>
-          <w:p>
-            <w:pPr>
-              <w:rPr>
-                <w:lang w:val="en-US"/>
-              </w:rPr>
-            </w:pPr>
-            <w:proofErr w:type="spellStart"/>
+          </w:p>
+          <w:p>
+            <w:pPr>
+              <w:rPr>
+                <w:lang w:val="en-US"/>
+              </w:rPr>
+            </w:pPr>
             <w:r>
               <w:rPr>
                 <w:lang w:val="en-US"/>
               </w:rPr>
               <w:t>userEmail</w:t>
             </w:r>
-            <w:proofErr w:type="spellEnd"/>
-          </w:p>
-          <w:p>
-            <w:pPr>
-              <w:rPr>
-                <w:lang w:val="en-US"/>
-              </w:rPr>
-            </w:pPr>
-            <w:proofErr w:type="spellStart"/>
+          </w:p>
+          <w:p>
+            <w:pPr>
+              <w:rPr>
+                <w:lang w:val="en-US"/>
+              </w:rPr>
+            </w:pPr>
             <w:r>
               <w:rPr>
                 <w:lang w:val="en-US"/>
               </w:rPr>
               <w:t>userPassword</w:t>
             </w:r>
-            <w:proofErr w:type="spellEnd"/>
           </w:p>
         </w:tc>
         <w:tc>
@@ -562,14 +577,12 @@
                 <w:lang w:val="en-US"/>
               </w:rPr>
             </w:pPr>
-            <w:proofErr w:type="spellStart"/>
             <w:r>
               <w:rPr>
                 <w:lang w:val="en-US"/>
               </w:rPr>
               <w:t>industryType</w:t>
             </w:r>
-            <w:proofErr w:type="spellEnd"/>
           </w:p>
           <w:p>
             <w:pPr>
@@ -978,14 +991,12 @@
                 <w:lang w:val="en-US"/>
               </w:rPr>
             </w:pPr>
-            <w:proofErr w:type="spellStart"/>
             <w:r>
               <w:rPr>
                 <w:lang w:val="en-US"/>
               </w:rPr>
               <w:t>oldEmail</w:t>
             </w:r>
-            <w:proofErr w:type="spellEnd"/>
           </w:p>
           <w:p>
             <w:pPr>
@@ -1032,44 +1043,38 @@
                 <w:lang w:val="en-US"/>
               </w:rPr>
             </w:pPr>
-            <w:proofErr w:type="spellStart"/>
             <w:r>
               <w:rPr>
                 <w:lang w:val="en-US"/>
               </w:rPr>
               <w:t>userEmail</w:t>
             </w:r>
-            <w:proofErr w:type="spellEnd"/>
-          </w:p>
-          <w:p>
-            <w:pPr>
-              <w:rPr>
-                <w:lang w:val="en-US"/>
-              </w:rPr>
-            </w:pPr>
-            <w:proofErr w:type="spellStart"/>
+          </w:p>
+          <w:p>
+            <w:pPr>
+              <w:rPr>
+                <w:lang w:val="en-US"/>
+              </w:rPr>
+            </w:pPr>
             <w:r>
               <w:rPr>
                 <w:lang w:val="en-US"/>
               </w:rPr>
               <w:t>userPassword</w:t>
             </w:r>
-            <w:proofErr w:type="spellEnd"/>
-          </w:p>
-          <w:p>
-            <w:pPr>
-              <w:rPr>
-                <w:lang w:val="en-US"/>
-              </w:rPr>
-            </w:pPr>
-            <w:proofErr w:type="spellStart"/>
+          </w:p>
+          <w:p>
+            <w:pPr>
+              <w:rPr>
+                <w:lang w:val="en-US"/>
+              </w:rPr>
+            </w:pPr>
             <w:r>
               <w:rPr>
                 <w:lang w:val="en-US"/>
               </w:rPr>
               <w:t>userLocation</w:t>
             </w:r>
-            <w:proofErr w:type="spellEnd"/>
           </w:p>
         </w:tc>
         <w:tc>
@@ -1133,29 +1138,25 @@
                 <w:lang w:val="en-US"/>
               </w:rPr>
             </w:pPr>
-            <w:proofErr w:type="spellStart"/>
             <w:r>
               <w:rPr>
                 <w:lang w:val="en-US"/>
               </w:rPr>
               <w:t>userEmail</w:t>
             </w:r>
-            <w:proofErr w:type="spellEnd"/>
-          </w:p>
-          <w:p>
-            <w:pPr>
-              <w:rPr>
-                <w:lang w:val="en-US"/>
-              </w:rPr>
-            </w:pPr>
-            <w:proofErr w:type="spellStart"/>
+          </w:p>
+          <w:p>
+            <w:pPr>
+              <w:rPr>
+                <w:lang w:val="en-US"/>
+              </w:rPr>
+            </w:pPr>
             <w:r>
               <w:rPr>
                 <w:lang w:val="en-US"/>
               </w:rPr>
               <w:t>userPassword</w:t>
             </w:r>
-            <w:proofErr w:type="spellEnd"/>
           </w:p>
         </w:tc>
         <w:tc>
@@ -1219,14 +1220,12 @@
                 <w:lang w:val="en-US"/>
               </w:rPr>
             </w:pPr>
-            <w:proofErr w:type="spellStart"/>
             <w:r>
               <w:rPr>
                 <w:lang w:val="en-US"/>
               </w:rPr>
               <w:t>profileImg</w:t>
             </w:r>
-            <w:proofErr w:type="spellEnd"/>
             <w:r>
               <w:rPr>
                 <w:lang w:val="en-US"/>
@@ -1630,14 +1629,12 @@
                 <w:lang w:val="en-US"/>
               </w:rPr>
             </w:pPr>
-            <w:proofErr w:type="spellStart"/>
             <w:r>
               <w:rPr>
                 <w:lang w:val="en-US"/>
               </w:rPr>
               <w:t>skillId</w:t>
             </w:r>
-            <w:proofErr w:type="spellEnd"/>
           </w:p>
           <w:p>
             <w:pPr>
@@ -1714,14 +1711,12 @@
                 <w:lang w:val="en-US"/>
               </w:rPr>
             </w:pPr>
-            <w:proofErr w:type="spellStart"/>
             <w:r>
               <w:rPr>
                 <w:lang w:val="en-US"/>
               </w:rPr>
               <w:t>skillId</w:t>
             </w:r>
-            <w:proofErr w:type="spellEnd"/>
           </w:p>
         </w:tc>
         <w:tc>
@@ -1973,14 +1968,12 @@
                 <w:lang w:val="en-US"/>
               </w:rPr>
             </w:pPr>
-            <w:proofErr w:type="spellStart"/>
             <w:r>
               <w:rPr>
                 <w:lang w:val="en-US"/>
               </w:rPr>
               <w:t>companyName</w:t>
             </w:r>
-            <w:proofErr w:type="spellEnd"/>
           </w:p>
           <w:p>
             <w:pPr>
@@ -2014,29 +2007,25 @@
                 <w:lang w:val="en-US"/>
               </w:rPr>
             </w:pPr>
-            <w:proofErr w:type="spellStart"/>
             <w:r>
               <w:rPr>
                 <w:lang w:val="en-US"/>
               </w:rPr>
               <w:t>startDate</w:t>
             </w:r>
-            <w:proofErr w:type="spellEnd"/>
-          </w:p>
-          <w:p>
-            <w:pPr>
-              <w:rPr>
-                <w:lang w:val="en-US"/>
-              </w:rPr>
-            </w:pPr>
-            <w:proofErr w:type="spellStart"/>
+          </w:p>
+          <w:p>
+            <w:pPr>
+              <w:rPr>
+                <w:lang w:val="en-US"/>
+              </w:rPr>
+            </w:pPr>
             <w:r>
               <w:rPr>
                 <w:lang w:val="en-US"/>
               </w:rPr>
               <w:t>endDate</w:t>
             </w:r>
-            <w:proofErr w:type="spellEnd"/>
           </w:p>
           <w:p>
             <w:pPr>
@@ -2061,21 +2050,7 @@
               <w:rPr>
                 <w:lang w:val="en-US"/>
               </w:rPr>
-              <w:t xml:space="preserve">format – </w:t>
-            </w:r>
-            <w:proofErr w:type="spellStart"/>
-            <w:r>
-              <w:rPr>
-                <w:lang w:val="en-US"/>
-              </w:rPr>
-              <w:t>yyyy</w:t>
-            </w:r>
-            <w:proofErr w:type="spellEnd"/>
-            <w:r>
-              <w:rPr>
-                <w:lang w:val="en-US"/>
-              </w:rPr>
-              <w:t>-mm-dd</w:t>
+              <w:t>format – yyyy-mm-dd</w:t>
             </w:r>
           </w:p>
         </w:tc>
@@ -2140,14 +2115,12 @@
                 <w:lang w:val="en-US"/>
               </w:rPr>
             </w:pPr>
-            <w:proofErr w:type="spellStart"/>
             <w:r>
               <w:rPr>
                 <w:lang w:val="en-US"/>
               </w:rPr>
               <w:t>experienceId</w:t>
             </w:r>
-            <w:proofErr w:type="spellEnd"/>
           </w:p>
           <w:p>
             <w:pPr>
@@ -2224,14 +2197,12 @@
                 <w:lang w:val="en-US"/>
               </w:rPr>
             </w:pPr>
-            <w:proofErr w:type="spellStart"/>
             <w:r>
               <w:rPr>
                 <w:lang w:val="en-US"/>
               </w:rPr>
               <w:t>experienceId</w:t>
             </w:r>
-            <w:proofErr w:type="spellEnd"/>
           </w:p>
         </w:tc>
         <w:tc>
@@ -2477,44 +2448,38 @@
                 <w:lang w:val="en-US"/>
               </w:rPr>
             </w:pPr>
-            <w:proofErr w:type="spellStart"/>
             <w:r>
               <w:rPr>
                 <w:lang w:val="en-US"/>
               </w:rPr>
               <w:t>schoolName</w:t>
             </w:r>
-            <w:proofErr w:type="spellEnd"/>
-          </w:p>
-          <w:p>
-            <w:pPr>
-              <w:rPr>
-                <w:lang w:val="en-US"/>
-              </w:rPr>
-            </w:pPr>
-            <w:proofErr w:type="spellStart"/>
+          </w:p>
+          <w:p>
+            <w:pPr>
+              <w:rPr>
+                <w:lang w:val="en-US"/>
+              </w:rPr>
+            </w:pPr>
             <w:r>
               <w:rPr>
                 <w:lang w:val="en-US"/>
               </w:rPr>
               <w:t>secondarySchoolName</w:t>
             </w:r>
-            <w:proofErr w:type="spellEnd"/>
-          </w:p>
-          <w:p>
-            <w:pPr>
-              <w:rPr>
-                <w:lang w:val="en-US"/>
-              </w:rPr>
-            </w:pPr>
-            <w:proofErr w:type="spellStart"/>
+          </w:p>
+          <w:p>
+            <w:pPr>
+              <w:rPr>
+                <w:lang w:val="en-US"/>
+              </w:rPr>
+            </w:pPr>
             <w:r>
               <w:rPr>
                 <w:lang w:val="en-US"/>
               </w:rPr>
               <w:t>collegeName</w:t>
             </w:r>
-            <w:proofErr w:type="spellEnd"/>
           </w:p>
           <w:p>
             <w:pPr>
@@ -2535,14 +2500,12 @@
                 <w:lang w:val="en-US"/>
               </w:rPr>
             </w:pPr>
-            <w:proofErr w:type="spellStart"/>
             <w:r>
               <w:rPr>
                 <w:lang w:val="en-US"/>
               </w:rPr>
               <w:t>fieldOfStudy</w:t>
             </w:r>
-            <w:proofErr w:type="spellEnd"/>
           </w:p>
         </w:tc>
         <w:tc>
@@ -2606,14 +2569,12 @@
                 <w:lang w:val="en-US"/>
               </w:rPr>
             </w:pPr>
-            <w:proofErr w:type="spellStart"/>
             <w:r>
               <w:rPr>
                 <w:lang w:val="en-US"/>
               </w:rPr>
               <w:t>educationId</w:t>
             </w:r>
-            <w:proofErr w:type="spellEnd"/>
           </w:p>
           <w:p>
             <w:pPr>
@@ -2848,21 +2809,7 @@
               <w:rPr>
                 <w:lang w:val="en-US"/>
               </w:rPr>
-              <w:t xml:space="preserve"> as a request </w:t>
-            </w:r>
-            <w:proofErr w:type="spellStart"/>
-            <w:r>
-              <w:rPr>
-                <w:lang w:val="en-US"/>
-              </w:rPr>
-              <w:t>url</w:t>
-            </w:r>
-            <w:proofErr w:type="spellEnd"/>
-            <w:r>
-              <w:rPr>
-                <w:lang w:val="en-US"/>
-              </w:rPr>
-              <w:t xml:space="preserve"> parameter</w:t>
+              <w:t xml:space="preserve"> as a request url parameter</w:t>
             </w:r>
           </w:p>
         </w:tc>
@@ -2927,14 +2874,12 @@
                 <w:lang w:val="en-US"/>
               </w:rPr>
             </w:pPr>
-            <w:proofErr w:type="spellStart"/>
             <w:r>
               <w:rPr>
                 <w:lang w:val="en-US"/>
               </w:rPr>
               <w:t>postContent</w:t>
             </w:r>
-            <w:proofErr w:type="spellEnd"/>
           </w:p>
           <w:p>
             <w:pPr>
@@ -3023,29 +2968,25 @@
                 <w:lang w:val="en-US"/>
               </w:rPr>
             </w:pPr>
-            <w:proofErr w:type="spellStart"/>
             <w:r>
               <w:rPr>
                 <w:lang w:val="en-US"/>
               </w:rPr>
               <w:t>postContent</w:t>
             </w:r>
-            <w:proofErr w:type="spellEnd"/>
-          </w:p>
-          <w:p>
-            <w:pPr>
-              <w:rPr>
-                <w:lang w:val="en-US"/>
-              </w:rPr>
-            </w:pPr>
-            <w:proofErr w:type="spellStart"/>
+          </w:p>
+          <w:p>
+            <w:pPr>
+              <w:rPr>
+                <w:lang w:val="en-US"/>
+              </w:rPr>
+            </w:pPr>
             <w:r>
               <w:rPr>
                 <w:lang w:val="en-US"/>
               </w:rPr>
               <w:t>postId</w:t>
             </w:r>
-            <w:proofErr w:type="spellEnd"/>
           </w:p>
         </w:tc>
         <w:tc>
@@ -3109,14 +3050,12 @@
                 <w:lang w:val="en-US"/>
               </w:rPr>
             </w:pPr>
-            <w:proofErr w:type="spellStart"/>
             <w:r>
               <w:rPr>
                 <w:lang w:val="en-US"/>
               </w:rPr>
               <w:t>postId</w:t>
             </w:r>
-            <w:proofErr w:type="spellEnd"/>
           </w:p>
         </w:tc>
         <w:tc>
@@ -3293,14 +3232,12 @@
                 <w:lang w:val="en-US"/>
               </w:rPr>
             </w:pPr>
-            <w:proofErr w:type="spellStart"/>
             <w:r>
               <w:rPr>
                 <w:lang w:val="en-US"/>
               </w:rPr>
               <w:t>postId</w:t>
             </w:r>
-            <w:proofErr w:type="spellEnd"/>
           </w:p>
         </w:tc>
         <w:tc>
@@ -3364,14 +3301,12 @@
                 <w:lang w:val="en-US"/>
               </w:rPr>
             </w:pPr>
-            <w:proofErr w:type="spellStart"/>
             <w:r>
               <w:rPr>
                 <w:lang w:val="en-US"/>
               </w:rPr>
               <w:t>postId</w:t>
             </w:r>
-            <w:proofErr w:type="spellEnd"/>
           </w:p>
         </w:tc>
         <w:tc>
@@ -3548,14 +3483,12 @@
                 <w:lang w:val="en-US"/>
               </w:rPr>
             </w:pPr>
-            <w:proofErr w:type="spellStart"/>
             <w:r>
               <w:rPr>
                 <w:lang w:val="en-US"/>
               </w:rPr>
               <w:t>postId</w:t>
             </w:r>
-            <w:proofErr w:type="spellEnd"/>
           </w:p>
         </w:tc>
         <w:tc>
@@ -3619,29 +3552,25 @@
                 <w:lang w:val="en-US"/>
               </w:rPr>
             </w:pPr>
-            <w:proofErr w:type="spellStart"/>
             <w:r>
               <w:rPr>
                 <w:lang w:val="en-US"/>
               </w:rPr>
               <w:t>postId</w:t>
             </w:r>
-            <w:proofErr w:type="spellEnd"/>
-          </w:p>
-          <w:p>
-            <w:pPr>
-              <w:rPr>
-                <w:lang w:val="en-US"/>
-              </w:rPr>
-            </w:pPr>
-            <w:proofErr w:type="spellStart"/>
+          </w:p>
+          <w:p>
+            <w:pPr>
+              <w:rPr>
+                <w:lang w:val="en-US"/>
+              </w:rPr>
+            </w:pPr>
             <w:r>
               <w:rPr>
                 <w:lang w:val="en-US"/>
               </w:rPr>
               <w:t>commentContent</w:t>
             </w:r>
-            <w:proofErr w:type="spellEnd"/>
           </w:p>
         </w:tc>
         <w:tc>
@@ -3705,29 +3634,25 @@
                 <w:lang w:val="en-US"/>
               </w:rPr>
             </w:pPr>
-            <w:proofErr w:type="spellStart"/>
             <w:r>
               <w:rPr>
                 <w:lang w:val="en-US"/>
               </w:rPr>
               <w:t>postId</w:t>
             </w:r>
-            <w:proofErr w:type="spellEnd"/>
-          </w:p>
-          <w:p>
-            <w:pPr>
-              <w:rPr>
-                <w:lang w:val="en-US"/>
-              </w:rPr>
-            </w:pPr>
-            <w:proofErr w:type="spellStart"/>
+          </w:p>
+          <w:p>
+            <w:pPr>
+              <w:rPr>
+                <w:lang w:val="en-US"/>
+              </w:rPr>
+            </w:pPr>
             <w:r>
               <w:rPr>
                 <w:lang w:val="en-US"/>
               </w:rPr>
               <w:t>commentId</w:t>
             </w:r>
-            <w:proofErr w:type="spellEnd"/>
           </w:p>
         </w:tc>
         <w:tc>
@@ -3973,41 +3898,31 @@
                 <w:lang w:val="en-US"/>
               </w:rPr>
             </w:pPr>
-            <w:proofErr w:type="spellStart"/>
             <w:r>
               <w:rPr>
                 <w:lang w:val="en-US"/>
               </w:rPr>
               <w:t>connectionWith</w:t>
             </w:r>
-            <w:proofErr w:type="spellEnd"/>
-          </w:p>
-          <w:p>
-            <w:pPr>
-              <w:rPr>
-                <w:lang w:val="en-US"/>
-              </w:rPr>
-            </w:pPr>
-          </w:p>
-          <w:p>
-            <w:pPr>
-              <w:rPr>
-                <w:lang w:val="en-US"/>
-              </w:rPr>
-            </w:pPr>
-            <w:proofErr w:type="spellStart"/>
-            <w:r>
-              <w:rPr>
-                <w:lang w:val="en-US"/>
-              </w:rPr>
-              <w:t>connectionWith</w:t>
-            </w:r>
-            <w:proofErr w:type="spellEnd"/>
-            <w:r>
-              <w:rPr>
-                <w:lang w:val="en-US"/>
-              </w:rPr>
-              <w:t xml:space="preserve"> stands for connection with whom id</w:t>
+          </w:p>
+          <w:p>
+            <w:pPr>
+              <w:rPr>
+                <w:lang w:val="en-US"/>
+              </w:rPr>
+            </w:pPr>
+          </w:p>
+          <w:p>
+            <w:pPr>
+              <w:rPr>
+                <w:lang w:val="en-US"/>
+              </w:rPr>
+            </w:pPr>
+            <w:r>
+              <w:rPr>
+                <w:lang w:val="en-US"/>
+              </w:rPr>
+              <w:t>connectionWith stands for connection with whom id</w:t>
             </w:r>
           </w:p>
         </w:tc>
@@ -4072,14 +3987,12 @@
                 <w:lang w:val="en-US"/>
               </w:rPr>
             </w:pPr>
-            <w:proofErr w:type="spellStart"/>
             <w:r>
               <w:rPr>
                 <w:lang w:val="en-US"/>
               </w:rPr>
               <w:t>connectionId</w:t>
             </w:r>
-            <w:proofErr w:type="spellEnd"/>
           </w:p>
         </w:tc>
         <w:tc>
@@ -4285,7 +4198,13 @@
               <w:rPr>
                 <w:lang w:val="en-US"/>
               </w:rPr>
-              <w:t>Jobs/job</w:t>
+              <w:t>j</w:t>
+            </w:r>
+            <w:r>
+              <w:rPr>
+                <w:lang w:val="en-US"/>
+              </w:rPr>
+              <w:t>obs/job</w:t>
             </w:r>
           </w:p>
         </w:tc>
@@ -4375,89 +4294,77 @@
                 <w:lang w:val="en-US"/>
               </w:rPr>
             </w:pPr>
-            <w:proofErr w:type="spellStart"/>
             <w:r>
               <w:rPr>
                 <w:lang w:val="en-US"/>
               </w:rPr>
               <w:t>jobLocation</w:t>
             </w:r>
-            <w:proofErr w:type="spellEnd"/>
-          </w:p>
-          <w:p>
-            <w:pPr>
-              <w:rPr>
-                <w:lang w:val="en-US"/>
-              </w:rPr>
-            </w:pPr>
-            <w:proofErr w:type="spellStart"/>
+          </w:p>
+          <w:p>
+            <w:pPr>
+              <w:rPr>
+                <w:lang w:val="en-US"/>
+              </w:rPr>
+            </w:pPr>
             <w:r>
               <w:rPr>
                 <w:lang w:val="en-US"/>
               </w:rPr>
               <w:t>jobDescription</w:t>
             </w:r>
-            <w:proofErr w:type="spellEnd"/>
-          </w:p>
-          <w:p>
-            <w:pPr>
-              <w:rPr>
-                <w:lang w:val="en-US"/>
-              </w:rPr>
-            </w:pPr>
-            <w:proofErr w:type="spellStart"/>
+          </w:p>
+          <w:p>
+            <w:pPr>
+              <w:rPr>
+                <w:lang w:val="en-US"/>
+              </w:rPr>
+            </w:pPr>
             <w:r>
               <w:rPr>
                 <w:lang w:val="en-US"/>
               </w:rPr>
               <w:t>companyName</w:t>
             </w:r>
-            <w:proofErr w:type="spellEnd"/>
-          </w:p>
-          <w:p>
-            <w:pPr>
-              <w:rPr>
-                <w:lang w:val="en-US"/>
-              </w:rPr>
-            </w:pPr>
-            <w:proofErr w:type="spellStart"/>
+          </w:p>
+          <w:p>
+            <w:pPr>
+              <w:rPr>
+                <w:lang w:val="en-US"/>
+              </w:rPr>
+            </w:pPr>
             <w:r>
               <w:rPr>
                 <w:lang w:val="en-US"/>
               </w:rPr>
               <w:t>jobPackage</w:t>
             </w:r>
-            <w:proofErr w:type="spellEnd"/>
-          </w:p>
-          <w:p>
-            <w:pPr>
-              <w:rPr>
-                <w:lang w:val="en-US"/>
-              </w:rPr>
-            </w:pPr>
-            <w:proofErr w:type="spellStart"/>
+          </w:p>
+          <w:p>
+            <w:pPr>
+              <w:rPr>
+                <w:lang w:val="en-US"/>
+              </w:rPr>
+            </w:pPr>
             <w:r>
               <w:rPr>
                 <w:lang w:val="en-US"/>
               </w:rPr>
               <w:t>jobType</w:t>
             </w:r>
-            <w:proofErr w:type="spellEnd"/>
-          </w:p>
-          <w:p>
-            <w:pPr>
-              <w:rPr>
-                <w:lang w:val="en-US"/>
-              </w:rPr>
-            </w:pPr>
-            <w:proofErr w:type="spellStart"/>
+          </w:p>
+          <w:p>
+            <w:pPr>
+              <w:rPr>
+                <w:lang w:val="en-US"/>
+              </w:rPr>
+            </w:pPr>
             <w:r>
               <w:rPr>
                 <w:lang w:val="en-US"/>
               </w:rPr>
               <w:t>jobPost</w:t>
             </w:r>
-            <w:proofErr w:type="spellEnd"/>
           </w:p>
         </w:tc>
         <w:tc>
@@ -4521,14 +4428,12 @@
                 <w:lang w:val="en-US"/>
               </w:rPr>
             </w:pPr>
-            <w:proofErr w:type="spellStart"/>
             <w:r>
               <w:rPr>
                 <w:lang w:val="en-US"/>
               </w:rPr>
               <w:t>jobId</w:t>
             </w:r>
-            <w:proofErr w:type="spellEnd"/>
           </w:p>
           <w:p>
             <w:pPr>
@@ -4569,89 +4474,77 @@
                 <w:lang w:val="en-US"/>
               </w:rPr>
             </w:pPr>
-            <w:proofErr w:type="spellStart"/>
             <w:r>
               <w:rPr>
                 <w:lang w:val="en-US"/>
               </w:rPr>
               <w:t>jobLocation</w:t>
             </w:r>
-            <w:proofErr w:type="spellEnd"/>
-          </w:p>
-          <w:p>
-            <w:pPr>
-              <w:rPr>
-                <w:lang w:val="en-US"/>
-              </w:rPr>
-            </w:pPr>
-            <w:proofErr w:type="spellStart"/>
+          </w:p>
+          <w:p>
+            <w:pPr>
+              <w:rPr>
+                <w:lang w:val="en-US"/>
+              </w:rPr>
+            </w:pPr>
             <w:r>
               <w:rPr>
                 <w:lang w:val="en-US"/>
               </w:rPr>
               <w:t>jobDescription</w:t>
             </w:r>
-            <w:proofErr w:type="spellEnd"/>
-          </w:p>
-          <w:p>
-            <w:pPr>
-              <w:rPr>
-                <w:lang w:val="en-US"/>
-              </w:rPr>
-            </w:pPr>
-            <w:proofErr w:type="spellStart"/>
+          </w:p>
+          <w:p>
+            <w:pPr>
+              <w:rPr>
+                <w:lang w:val="en-US"/>
+              </w:rPr>
+            </w:pPr>
             <w:r>
               <w:rPr>
                 <w:lang w:val="en-US"/>
               </w:rPr>
               <w:t>companyName</w:t>
             </w:r>
-            <w:proofErr w:type="spellEnd"/>
-          </w:p>
-          <w:p>
-            <w:pPr>
-              <w:rPr>
-                <w:lang w:val="en-US"/>
-              </w:rPr>
-            </w:pPr>
-            <w:proofErr w:type="spellStart"/>
+          </w:p>
+          <w:p>
+            <w:pPr>
+              <w:rPr>
+                <w:lang w:val="en-US"/>
+              </w:rPr>
+            </w:pPr>
             <w:r>
               <w:rPr>
                 <w:lang w:val="en-US"/>
               </w:rPr>
               <w:t>jobPackage</w:t>
             </w:r>
-            <w:proofErr w:type="spellEnd"/>
-          </w:p>
-          <w:p>
-            <w:pPr>
-              <w:rPr>
-                <w:lang w:val="en-US"/>
-              </w:rPr>
-            </w:pPr>
-            <w:proofErr w:type="spellStart"/>
+          </w:p>
+          <w:p>
+            <w:pPr>
+              <w:rPr>
+                <w:lang w:val="en-US"/>
+              </w:rPr>
+            </w:pPr>
             <w:r>
               <w:rPr>
                 <w:lang w:val="en-US"/>
               </w:rPr>
               <w:t>jobType</w:t>
             </w:r>
-            <w:proofErr w:type="spellEnd"/>
-          </w:p>
-          <w:p>
-            <w:pPr>
-              <w:rPr>
-                <w:lang w:val="en-US"/>
-              </w:rPr>
-            </w:pPr>
-            <w:proofErr w:type="spellStart"/>
+          </w:p>
+          <w:p>
+            <w:pPr>
+              <w:rPr>
+                <w:lang w:val="en-US"/>
+              </w:rPr>
+            </w:pPr>
             <w:r>
               <w:rPr>
                 <w:lang w:val="en-US"/>
               </w:rPr>
               <w:t>jobPost</w:t>
             </w:r>
-            <w:proofErr w:type="spellEnd"/>
           </w:p>
         </w:tc>
         <w:tc>
@@ -4715,14 +4608,12 @@
                 <w:lang w:val="en-US"/>
               </w:rPr>
             </w:pPr>
-            <w:proofErr w:type="spellStart"/>
             <w:r>
               <w:rPr>
                 <w:lang w:val="en-US"/>
               </w:rPr>
               <w:t>jobId</w:t>
             </w:r>
-            <w:proofErr w:type="spellEnd"/>
           </w:p>
         </w:tc>
         <w:tc>
@@ -5007,6 +4898,2013 @@
         </w:rPr>
         <w:t>Green part – count</w:t>
       </w:r>
+    </w:p>
+    <w:p>
+      <w:pPr>
+        <w:rPr>
+          <w:lang w:val="en-US"/>
+        </w:rPr>
+      </w:pPr>
+    </w:p>
+    <w:p>
+      <w:pPr>
+        <w:rPr>
+          <w:lang w:val="en-US"/>
+        </w:rPr>
+      </w:pPr>
+    </w:p>
+    <w:p>
+      <w:pPr>
+        <w:rPr>
+          <w:lang w:val="en-US"/>
+        </w:rPr>
+      </w:pPr>
+    </w:p>
+    <w:p>
+      <w:pPr>
+        <w:rPr>
+          <w:lang w:val="en-US"/>
+        </w:rPr>
+      </w:pPr>
+    </w:p>
+    <w:p>
+      <w:pPr>
+        <w:rPr>
+          <w:lang w:val="en-US"/>
+        </w:rPr>
+      </w:pPr>
+      <w:r>
+        <w:rPr>
+          <w:b/>
+          <w:bCs/>
+          <w:lang w:val="en-US"/>
+        </w:rPr>
+        <w:lastRenderedPageBreak/>
+        <w:t>Base URL for organization:</w:t>
+      </w:r>
+      <w:r>
+        <w:rPr>
+          <w:lang w:val="en-US"/>
+        </w:rPr>
+        <w:t xml:space="preserve"> </w:t>
+      </w:r>
+      <w:r>
+        <w:rPr>
+          <w:lang w:val="en-US"/>
+        </w:rPr>
+        <w:t>http://localhost:3000/api/</w:t>
+      </w:r>
+      <w:r>
+        <w:t xml:space="preserve"> </w:t>
+      </w:r>
+      <w:r>
+        <w:rPr>
+          <w:lang w:val="en-US"/>
+        </w:rPr>
+        <w:t>organization</w:t>
+      </w:r>
+      <w:r>
+        <w:rPr>
+          <w:lang w:val="en-US"/>
+        </w:rPr>
+        <w:t>/</w:t>
+      </w:r>
+    </w:p>
+    <w:p>
+      <w:pPr>
+        <w:rPr>
+          <w:lang w:val="en-US"/>
+        </w:rPr>
+      </w:pPr>
+    </w:p>
+    <w:p>
+      <w:pPr>
+        <w:rPr>
+          <w:lang w:val="en-US"/>
+        </w:rPr>
+      </w:pPr>
+      <w:r>
+        <w:rPr>
+          <w:lang w:val="en-US"/>
+        </w:rPr>
+        <w:t>Api's for authentication:</w:t>
+      </w:r>
+    </w:p>
+    <w:tbl>
+      <w:tblPr>
+        <w:tblStyle w:val="TableGrid"/>
+        <w:tblW w:w="0" w:type="auto"/>
+        <w:tblLook w:val="04A0" w:firstRow="1" w:lastRow="0" w:firstColumn="1" w:lastColumn="0" w:noHBand="0" w:noVBand="1"/>
+      </w:tblPr>
+      <w:tblGrid>
+        <w:gridCol w:w="2572"/>
+        <w:gridCol w:w="2623"/>
+        <w:gridCol w:w="2247"/>
+        <w:gridCol w:w="1800"/>
+      </w:tblGrid>
+      <w:tr>
+        <w:tc>
+          <w:tcPr>
+            <w:tcW w:w="2584" w:type="dxa"/>
+          </w:tcPr>
+          <w:p>
+            <w:pPr>
+              <w:rPr>
+                <w:lang w:val="en-US"/>
+              </w:rPr>
+            </w:pPr>
+            <w:r>
+              <w:rPr>
+                <w:lang w:val="en-US"/>
+              </w:rPr>
+              <w:t>URL</w:t>
+            </w:r>
+          </w:p>
+        </w:tc>
+        <w:tc>
+          <w:tcPr>
+            <w:tcW w:w="2343" w:type="dxa"/>
+          </w:tcPr>
+          <w:p>
+            <w:pPr>
+              <w:rPr>
+                <w:lang w:val="en-US"/>
+              </w:rPr>
+            </w:pPr>
+            <w:r>
+              <w:rPr>
+                <w:lang w:val="en-US"/>
+              </w:rPr>
+              <w:t>Required data</w:t>
+            </w:r>
+          </w:p>
+        </w:tc>
+        <w:tc>
+          <w:tcPr>
+            <w:tcW w:w="2269" w:type="dxa"/>
+          </w:tcPr>
+          <w:p>
+            <w:pPr>
+              <w:rPr>
+                <w:lang w:val="en-US"/>
+              </w:rPr>
+            </w:pPr>
+            <w:r>
+              <w:rPr>
+                <w:lang w:val="en-US"/>
+              </w:rPr>
+              <w:t>Information</w:t>
+            </w:r>
+          </w:p>
+        </w:tc>
+        <w:tc>
+          <w:tcPr>
+            <w:tcW w:w="1820" w:type="dxa"/>
+          </w:tcPr>
+          <w:p>
+            <w:pPr>
+              <w:rPr>
+                <w:lang w:val="en-US"/>
+              </w:rPr>
+            </w:pPr>
+            <w:r>
+              <w:rPr>
+                <w:lang w:val="en-US"/>
+              </w:rPr>
+              <w:t>Method</w:t>
+            </w:r>
+          </w:p>
+        </w:tc>
+      </w:tr>
+      <w:tr>
+        <w:tc>
+          <w:tcPr>
+            <w:tcW w:w="2584" w:type="dxa"/>
+          </w:tcPr>
+          <w:p>
+            <w:r>
+              <w:t>authenticate/signin</w:t>
+            </w:r>
+          </w:p>
+        </w:tc>
+        <w:tc>
+          <w:tcPr>
+            <w:tcW w:w="2343" w:type="dxa"/>
+          </w:tcPr>
+          <w:p>
+            <w:pPr>
+              <w:rPr>
+                <w:lang w:val="en-US"/>
+              </w:rPr>
+            </w:pPr>
+            <w:r>
+              <w:rPr>
+                <w:lang w:val="en-US"/>
+              </w:rPr>
+              <w:t>organizationEmail</w:t>
+            </w:r>
+            <w:r>
+              <w:rPr>
+                <w:lang w:val="en-US"/>
+              </w:rPr>
+              <w:t>,</w:t>
+            </w:r>
+          </w:p>
+          <w:p>
+            <w:pPr>
+              <w:rPr>
+                <w:lang w:val="en-US"/>
+              </w:rPr>
+            </w:pPr>
+            <w:r>
+              <w:rPr>
+                <w:lang w:val="en-US"/>
+              </w:rPr>
+              <w:t>organizationPassword</w:t>
+            </w:r>
+          </w:p>
+        </w:tc>
+        <w:tc>
+          <w:tcPr>
+            <w:tcW w:w="2269" w:type="dxa"/>
+          </w:tcPr>
+          <w:p>
+            <w:pPr>
+              <w:rPr>
+                <w:lang w:val="en-US"/>
+              </w:rPr>
+            </w:pPr>
+            <w:r>
+              <w:rPr>
+                <w:lang w:val="en-US"/>
+              </w:rPr>
+              <w:t>Used for sign in</w:t>
+            </w:r>
+          </w:p>
+        </w:tc>
+        <w:tc>
+          <w:tcPr>
+            <w:tcW w:w="1820" w:type="dxa"/>
+          </w:tcPr>
+          <w:p>
+            <w:pPr>
+              <w:rPr>
+                <w:lang w:val="en-US"/>
+              </w:rPr>
+            </w:pPr>
+            <w:r>
+              <w:rPr>
+                <w:lang w:val="en-US"/>
+              </w:rPr>
+              <w:t>Post</w:t>
+            </w:r>
+          </w:p>
+        </w:tc>
+      </w:tr>
+      <w:tr>
+        <w:tc>
+          <w:tcPr>
+            <w:tcW w:w="2584" w:type="dxa"/>
+          </w:tcPr>
+          <w:p>
+            <w:r>
+              <w:t>authenticate/signup</w:t>
+            </w:r>
+          </w:p>
+        </w:tc>
+        <w:tc>
+          <w:tcPr>
+            <w:tcW w:w="2343" w:type="dxa"/>
+          </w:tcPr>
+          <w:p>
+            <w:pPr>
+              <w:rPr>
+                <w:lang w:val="en-US"/>
+              </w:rPr>
+            </w:pPr>
+            <w:r>
+              <w:rPr>
+                <w:lang w:val="en-US"/>
+              </w:rPr>
+              <w:t>organizationName</w:t>
+            </w:r>
+            <w:r>
+              <w:rPr>
+                <w:lang w:val="en-US"/>
+              </w:rPr>
+              <w:t>,</w:t>
+            </w:r>
+          </w:p>
+          <w:p>
+            <w:pPr>
+              <w:rPr>
+                <w:lang w:val="en-US"/>
+              </w:rPr>
+            </w:pPr>
+            <w:r>
+              <w:rPr>
+                <w:lang w:val="en-US"/>
+              </w:rPr>
+              <w:t>organizationEmail</w:t>
+            </w:r>
+            <w:r>
+              <w:rPr>
+                <w:lang w:val="en-US"/>
+              </w:rPr>
+              <w:t>,</w:t>
+            </w:r>
+          </w:p>
+          <w:p>
+            <w:pPr>
+              <w:rPr>
+                <w:lang w:val="en-US"/>
+              </w:rPr>
+            </w:pPr>
+            <w:r>
+              <w:rPr>
+                <w:lang w:val="en-US"/>
+              </w:rPr>
+              <w:t>organizationPassword</w:t>
+            </w:r>
+            <w:r>
+              <w:rPr>
+                <w:lang w:val="en-US"/>
+              </w:rPr>
+              <w:t>,</w:t>
+            </w:r>
+          </w:p>
+          <w:p>
+            <w:pPr>
+              <w:rPr>
+                <w:lang w:val="en-US"/>
+              </w:rPr>
+            </w:pPr>
+            <w:r>
+              <w:rPr>
+                <w:lang w:val="en-US"/>
+              </w:rPr>
+              <w:t>organizationPhoneNumber</w:t>
+            </w:r>
+          </w:p>
+        </w:tc>
+        <w:tc>
+          <w:tcPr>
+            <w:tcW w:w="2269" w:type="dxa"/>
+          </w:tcPr>
+          <w:p>
+            <w:pPr>
+              <w:rPr>
+                <w:lang w:val="en-US"/>
+              </w:rPr>
+            </w:pPr>
+            <w:r>
+              <w:rPr>
+                <w:lang w:val="en-US"/>
+              </w:rPr>
+              <w:t>Used for sign up</w:t>
+            </w:r>
+          </w:p>
+        </w:tc>
+        <w:tc>
+          <w:tcPr>
+            <w:tcW w:w="1820" w:type="dxa"/>
+          </w:tcPr>
+          <w:p>
+            <w:pPr>
+              <w:rPr>
+                <w:lang w:val="en-US"/>
+              </w:rPr>
+            </w:pPr>
+            <w:r>
+              <w:rPr>
+                <w:lang w:val="en-US"/>
+              </w:rPr>
+              <w:t>Post</w:t>
+            </w:r>
+          </w:p>
+        </w:tc>
+      </w:tr>
+    </w:tbl>
+    <w:p>
+      <w:pPr>
+        <w:rPr>
+          <w:lang w:val="en-US"/>
+        </w:rPr>
+      </w:pPr>
+    </w:p>
+    <w:p>
+      <w:pPr>
+        <w:rPr>
+          <w:lang w:val="en-US"/>
+        </w:rPr>
+      </w:pPr>
+      <w:r>
+        <w:rPr>
+          <w:lang w:val="en-US"/>
+        </w:rPr>
+        <w:t>Api's for Profile:</w:t>
+      </w:r>
+    </w:p>
+    <w:tbl>
+      <w:tblPr>
+        <w:tblStyle w:val="TableGrid"/>
+        <w:tblW w:w="0" w:type="auto"/>
+        <w:tblLook w:val="04A0" w:firstRow="1" w:lastRow="0" w:firstColumn="1" w:lastColumn="0" w:noHBand="0" w:noVBand="1"/>
+      </w:tblPr>
+      <w:tblGrid>
+        <w:gridCol w:w="2564"/>
+        <w:gridCol w:w="2623"/>
+        <w:gridCol w:w="2251"/>
+        <w:gridCol w:w="1804"/>
+      </w:tblGrid>
+      <w:tr>
+        <w:tc>
+          <w:tcPr>
+            <w:tcW w:w="2564" w:type="dxa"/>
+          </w:tcPr>
+          <w:p>
+            <w:pPr>
+              <w:rPr>
+                <w:lang w:val="en-US"/>
+              </w:rPr>
+            </w:pPr>
+            <w:r>
+              <w:rPr>
+                <w:lang w:val="en-US"/>
+              </w:rPr>
+              <w:t>URL</w:t>
+            </w:r>
+          </w:p>
+        </w:tc>
+        <w:tc>
+          <w:tcPr>
+            <w:tcW w:w="2623" w:type="dxa"/>
+          </w:tcPr>
+          <w:p>
+            <w:pPr>
+              <w:rPr>
+                <w:lang w:val="en-US"/>
+              </w:rPr>
+            </w:pPr>
+            <w:r>
+              <w:rPr>
+                <w:lang w:val="en-US"/>
+              </w:rPr>
+              <w:t>Required data</w:t>
+            </w:r>
+          </w:p>
+        </w:tc>
+        <w:tc>
+          <w:tcPr>
+            <w:tcW w:w="2251" w:type="dxa"/>
+          </w:tcPr>
+          <w:p>
+            <w:pPr>
+              <w:rPr>
+                <w:lang w:val="en-US"/>
+              </w:rPr>
+            </w:pPr>
+            <w:r>
+              <w:rPr>
+                <w:lang w:val="en-US"/>
+              </w:rPr>
+              <w:t>Information</w:t>
+            </w:r>
+          </w:p>
+        </w:tc>
+        <w:tc>
+          <w:tcPr>
+            <w:tcW w:w="1804" w:type="dxa"/>
+          </w:tcPr>
+          <w:p>
+            <w:pPr>
+              <w:rPr>
+                <w:lang w:val="en-US"/>
+              </w:rPr>
+            </w:pPr>
+            <w:r>
+              <w:rPr>
+                <w:lang w:val="en-US"/>
+              </w:rPr>
+              <w:t>Method</w:t>
+            </w:r>
+          </w:p>
+        </w:tc>
+      </w:tr>
+      <w:tr>
+        <w:tc>
+          <w:tcPr>
+            <w:tcW w:w="2564" w:type="dxa"/>
+            <w:vMerge w:val="restart"/>
+          </w:tcPr>
+          <w:p>
+            <w:r>
+              <w:t>profiles/profile</w:t>
+            </w:r>
+          </w:p>
+        </w:tc>
+        <w:tc>
+          <w:tcPr>
+            <w:tcW w:w="2623" w:type="dxa"/>
+          </w:tcPr>
+          <w:p>
+            <w:pPr>
+              <w:rPr>
+                <w:lang w:val="en-US"/>
+              </w:rPr>
+            </w:pPr>
+          </w:p>
+        </w:tc>
+        <w:tc>
+          <w:tcPr>
+            <w:tcW w:w="2251" w:type="dxa"/>
+          </w:tcPr>
+          <w:p>
+            <w:pPr>
+              <w:rPr>
+                <w:lang w:val="en-US"/>
+              </w:rPr>
+            </w:pPr>
+            <w:r>
+              <w:rPr>
+                <w:lang w:val="en-US"/>
+              </w:rPr>
+              <w:t>Used to get organization profile</w:t>
+            </w:r>
+          </w:p>
+        </w:tc>
+        <w:tc>
+          <w:tcPr>
+            <w:tcW w:w="1804" w:type="dxa"/>
+          </w:tcPr>
+          <w:p>
+            <w:pPr>
+              <w:rPr>
+                <w:lang w:val="en-US"/>
+              </w:rPr>
+            </w:pPr>
+            <w:r>
+              <w:rPr>
+                <w:lang w:val="en-US"/>
+              </w:rPr>
+              <w:t>Get</w:t>
+            </w:r>
+          </w:p>
+        </w:tc>
+      </w:tr>
+      <w:tr>
+        <w:tc>
+          <w:tcPr>
+            <w:tcW w:w="2564" w:type="dxa"/>
+            <w:vMerge/>
+          </w:tcPr>
+          <w:p/>
+        </w:tc>
+        <w:tc>
+          <w:tcPr>
+            <w:tcW w:w="2623" w:type="dxa"/>
+          </w:tcPr>
+          <w:p>
+            <w:pPr>
+              <w:rPr>
+                <w:lang w:val="en-US"/>
+              </w:rPr>
+            </w:pPr>
+            <w:r>
+              <w:rPr>
+                <w:lang w:val="en-US"/>
+              </w:rPr>
+              <w:t>organizationIndustry</w:t>
+            </w:r>
+            <w:r>
+              <w:rPr>
+                <w:lang w:val="en-US"/>
+              </w:rPr>
+              <w:t>,</w:t>
+            </w:r>
+          </w:p>
+          <w:p>
+            <w:pPr>
+              <w:rPr>
+                <w:lang w:val="en-US"/>
+              </w:rPr>
+            </w:pPr>
+            <w:r>
+              <w:rPr>
+                <w:lang w:val="en-US"/>
+              </w:rPr>
+              <w:t>organizationDescription</w:t>
+            </w:r>
+            <w:r>
+              <w:rPr>
+                <w:lang w:val="en-US"/>
+              </w:rPr>
+              <w:t>,</w:t>
+            </w:r>
+          </w:p>
+          <w:p>
+            <w:pPr>
+              <w:rPr>
+                <w:lang w:val="en-US"/>
+              </w:rPr>
+            </w:pPr>
+            <w:r>
+              <w:rPr>
+                <w:lang w:val="en-US"/>
+              </w:rPr>
+              <w:t>organizationLocation</w:t>
+            </w:r>
+          </w:p>
+        </w:tc>
+        <w:tc>
+          <w:tcPr>
+            <w:tcW w:w="2251" w:type="dxa"/>
+          </w:tcPr>
+          <w:p>
+            <w:pPr>
+              <w:rPr>
+                <w:lang w:val="en-US"/>
+              </w:rPr>
+            </w:pPr>
+            <w:r>
+              <w:rPr>
+                <w:lang w:val="en-US"/>
+              </w:rPr>
+              <w:t>Used to crate organization profile</w:t>
+            </w:r>
+          </w:p>
+        </w:tc>
+        <w:tc>
+          <w:tcPr>
+            <w:tcW w:w="1804" w:type="dxa"/>
+          </w:tcPr>
+          <w:p>
+            <w:pPr>
+              <w:rPr>
+                <w:lang w:val="en-US"/>
+              </w:rPr>
+            </w:pPr>
+            <w:r>
+              <w:rPr>
+                <w:lang w:val="en-US"/>
+              </w:rPr>
+              <w:t>Post</w:t>
+            </w:r>
+          </w:p>
+        </w:tc>
+      </w:tr>
+      <w:tr>
+        <w:tc>
+          <w:tcPr>
+            <w:tcW w:w="2564" w:type="dxa"/>
+            <w:vMerge/>
+          </w:tcPr>
+          <w:p/>
+        </w:tc>
+        <w:tc>
+          <w:tcPr>
+            <w:tcW w:w="2623" w:type="dxa"/>
+          </w:tcPr>
+          <w:p>
+            <w:pPr>
+              <w:rPr>
+                <w:lang w:val="en-US"/>
+              </w:rPr>
+            </w:pPr>
+            <w:r>
+              <w:rPr>
+                <w:lang w:val="en-US"/>
+              </w:rPr>
+              <w:t>Data that to be updated</w:t>
+            </w:r>
+          </w:p>
+        </w:tc>
+        <w:tc>
+          <w:tcPr>
+            <w:tcW w:w="2251" w:type="dxa"/>
+          </w:tcPr>
+          <w:p>
+            <w:pPr>
+              <w:rPr>
+                <w:lang w:val="en-US"/>
+              </w:rPr>
+            </w:pPr>
+            <w:r>
+              <w:rPr>
+                <w:lang w:val="en-US"/>
+              </w:rPr>
+              <w:t>Used to update organization profile</w:t>
+            </w:r>
+          </w:p>
+        </w:tc>
+        <w:tc>
+          <w:tcPr>
+            <w:tcW w:w="1804" w:type="dxa"/>
+          </w:tcPr>
+          <w:p>
+            <w:pPr>
+              <w:rPr>
+                <w:lang w:val="en-US"/>
+              </w:rPr>
+            </w:pPr>
+            <w:r>
+              <w:rPr>
+                <w:lang w:val="en-US"/>
+              </w:rPr>
+              <w:t>Put</w:t>
+            </w:r>
+          </w:p>
+        </w:tc>
+      </w:tr>
+      <w:tr>
+        <w:tc>
+          <w:tcPr>
+            <w:tcW w:w="2564" w:type="dxa"/>
+            <w:vMerge/>
+          </w:tcPr>
+          <w:p/>
+        </w:tc>
+        <w:tc>
+          <w:tcPr>
+            <w:tcW w:w="2623" w:type="dxa"/>
+          </w:tcPr>
+          <w:p>
+            <w:pPr>
+              <w:rPr>
+                <w:lang w:val="en-US"/>
+              </w:rPr>
+            </w:pPr>
+          </w:p>
+        </w:tc>
+        <w:tc>
+          <w:tcPr>
+            <w:tcW w:w="2251" w:type="dxa"/>
+          </w:tcPr>
+          <w:p>
+            <w:pPr>
+              <w:rPr>
+                <w:lang w:val="en-US"/>
+              </w:rPr>
+            </w:pPr>
+            <w:r>
+              <w:rPr>
+                <w:lang w:val="en-US"/>
+              </w:rPr>
+              <w:t>Used to delete organization profile</w:t>
+            </w:r>
+          </w:p>
+        </w:tc>
+        <w:tc>
+          <w:tcPr>
+            <w:tcW w:w="1804" w:type="dxa"/>
+          </w:tcPr>
+          <w:p>
+            <w:pPr>
+              <w:rPr>
+                <w:lang w:val="en-US"/>
+              </w:rPr>
+            </w:pPr>
+            <w:r>
+              <w:rPr>
+                <w:lang w:val="en-US"/>
+              </w:rPr>
+              <w:t>Delete</w:t>
+            </w:r>
+          </w:p>
+        </w:tc>
+      </w:tr>
+    </w:tbl>
+    <w:p>
+      <w:pPr>
+        <w:rPr>
+          <w:lang w:val="en-US"/>
+        </w:rPr>
+      </w:pPr>
+    </w:p>
+    <w:p>
+      <w:pPr>
+        <w:rPr>
+          <w:lang w:val="en-US"/>
+        </w:rPr>
+      </w:pPr>
+      <w:r>
+        <w:rPr>
+          <w:lang w:val="en-US"/>
+        </w:rPr>
+        <w:t>Api's for job advertisement:</w:t>
+      </w:r>
+    </w:p>
+    <w:tbl>
+      <w:tblPr>
+        <w:tblStyle w:val="TableGrid"/>
+        <w:tblW w:w="0" w:type="auto"/>
+        <w:tblLook w:val="04A0" w:firstRow="1" w:lastRow="0" w:firstColumn="1" w:lastColumn="0" w:noHBand="0" w:noVBand="1"/>
+      </w:tblPr>
+      <w:tblGrid>
+        <w:gridCol w:w="2729"/>
+        <w:gridCol w:w="2581"/>
+        <w:gridCol w:w="2191"/>
+        <w:gridCol w:w="1741"/>
+      </w:tblGrid>
+      <w:tr>
+        <w:tc>
+          <w:tcPr>
+            <w:tcW w:w="2729" w:type="dxa"/>
+          </w:tcPr>
+          <w:p>
+            <w:pPr>
+              <w:rPr>
+                <w:lang w:val="en-US"/>
+              </w:rPr>
+            </w:pPr>
+            <w:r>
+              <w:rPr>
+                <w:lang w:val="en-US"/>
+              </w:rPr>
+              <w:t>URL</w:t>
+            </w:r>
+          </w:p>
+        </w:tc>
+        <w:tc>
+          <w:tcPr>
+            <w:tcW w:w="2581" w:type="dxa"/>
+          </w:tcPr>
+          <w:p>
+            <w:pPr>
+              <w:rPr>
+                <w:lang w:val="en-US"/>
+              </w:rPr>
+            </w:pPr>
+            <w:r>
+              <w:rPr>
+                <w:lang w:val="en-US"/>
+              </w:rPr>
+              <w:t>Required data</w:t>
+            </w:r>
+          </w:p>
+        </w:tc>
+        <w:tc>
+          <w:tcPr>
+            <w:tcW w:w="2191" w:type="dxa"/>
+          </w:tcPr>
+          <w:p>
+            <w:pPr>
+              <w:rPr>
+                <w:lang w:val="en-US"/>
+              </w:rPr>
+            </w:pPr>
+            <w:r>
+              <w:rPr>
+                <w:lang w:val="en-US"/>
+              </w:rPr>
+              <w:t>Information</w:t>
+            </w:r>
+          </w:p>
+        </w:tc>
+        <w:tc>
+          <w:tcPr>
+            <w:tcW w:w="1741" w:type="dxa"/>
+          </w:tcPr>
+          <w:p>
+            <w:pPr>
+              <w:rPr>
+                <w:lang w:val="en-US"/>
+              </w:rPr>
+            </w:pPr>
+            <w:r>
+              <w:rPr>
+                <w:lang w:val="en-US"/>
+              </w:rPr>
+              <w:t>Method</w:t>
+            </w:r>
+          </w:p>
+        </w:tc>
+      </w:tr>
+      <w:tr>
+        <w:tc>
+          <w:tcPr>
+            <w:tcW w:w="2729" w:type="dxa"/>
+          </w:tcPr>
+          <w:p>
+            <w:r>
+              <w:t>jobs/job/</w:t>
+            </w:r>
+            <w:r>
+              <w:t>:</w:t>
+            </w:r>
+            <w:r>
+              <w:rPr>
+                <w:lang w:val="en-US"/>
+              </w:rPr>
+              <w:t xml:space="preserve"> jobAdvertisementId</w:t>
+            </w:r>
+          </w:p>
+        </w:tc>
+        <w:tc>
+          <w:tcPr>
+            <w:tcW w:w="2581" w:type="dxa"/>
+          </w:tcPr>
+          <w:p>
+            <w:pPr>
+              <w:rPr>
+                <w:lang w:val="en-US"/>
+              </w:rPr>
+            </w:pPr>
+          </w:p>
+        </w:tc>
+        <w:tc>
+          <w:tcPr>
+            <w:tcW w:w="2191" w:type="dxa"/>
+          </w:tcPr>
+          <w:p>
+            <w:pPr>
+              <w:rPr>
+                <w:lang w:val="en-US"/>
+              </w:rPr>
+            </w:pPr>
+            <w:r>
+              <w:rPr>
+                <w:lang w:val="en-US"/>
+              </w:rPr>
+              <w:t>Used to get job advertisement</w:t>
+            </w:r>
+          </w:p>
+        </w:tc>
+        <w:tc>
+          <w:tcPr>
+            <w:tcW w:w="1741" w:type="dxa"/>
+          </w:tcPr>
+          <w:p>
+            <w:pPr>
+              <w:rPr>
+                <w:lang w:val="en-US"/>
+              </w:rPr>
+            </w:pPr>
+            <w:r>
+              <w:rPr>
+                <w:lang w:val="en-US"/>
+              </w:rPr>
+              <w:t>Get</w:t>
+            </w:r>
+          </w:p>
+        </w:tc>
+      </w:tr>
+      <w:tr>
+        <w:tc>
+          <w:tcPr>
+            <w:tcW w:w="2729" w:type="dxa"/>
+            <w:vMerge w:val="restart"/>
+          </w:tcPr>
+          <w:p>
+            <w:r>
+              <w:t>jobs/job/</w:t>
+            </w:r>
+          </w:p>
+        </w:tc>
+        <w:tc>
+          <w:tcPr>
+            <w:tcW w:w="2581" w:type="dxa"/>
+          </w:tcPr>
+          <w:p>
+            <w:pPr>
+              <w:rPr>
+                <w:lang w:val="en-US"/>
+              </w:rPr>
+            </w:pPr>
+            <w:r>
+              <w:rPr>
+                <w:lang w:val="en-US"/>
+              </w:rPr>
+              <w:t>jobTitle</w:t>
+            </w:r>
+            <w:r>
+              <w:rPr>
+                <w:lang w:val="en-US"/>
+              </w:rPr>
+              <w:t>,</w:t>
+            </w:r>
+          </w:p>
+          <w:p>
+            <w:pPr>
+              <w:rPr>
+                <w:lang w:val="en-US"/>
+              </w:rPr>
+            </w:pPr>
+            <w:r>
+              <w:rPr>
+                <w:lang w:val="en-US"/>
+              </w:rPr>
+              <w:t>jobDescription</w:t>
+            </w:r>
+            <w:r>
+              <w:rPr>
+                <w:lang w:val="en-US"/>
+              </w:rPr>
+              <w:t>,</w:t>
+            </w:r>
+          </w:p>
+          <w:p>
+            <w:pPr>
+              <w:rPr>
+                <w:lang w:val="en-US"/>
+              </w:rPr>
+            </w:pPr>
+            <w:r>
+              <w:rPr>
+                <w:lang w:val="en-US"/>
+              </w:rPr>
+              <w:t>jobRequirements</w:t>
+            </w:r>
+            <w:r>
+              <w:rPr>
+                <w:lang w:val="en-US"/>
+              </w:rPr>
+              <w:t>,</w:t>
+            </w:r>
+          </w:p>
+          <w:p>
+            <w:pPr>
+              <w:rPr>
+                <w:lang w:val="en-US"/>
+              </w:rPr>
+            </w:pPr>
+            <w:r>
+              <w:rPr>
+                <w:lang w:val="en-US"/>
+              </w:rPr>
+              <w:t>jobSalary</w:t>
+            </w:r>
+            <w:r>
+              <w:rPr>
+                <w:lang w:val="en-US"/>
+              </w:rPr>
+              <w:t>,</w:t>
+            </w:r>
+          </w:p>
+          <w:p>
+            <w:pPr>
+              <w:rPr>
+                <w:lang w:val="en-US"/>
+              </w:rPr>
+            </w:pPr>
+            <w:r>
+              <w:rPr>
+                <w:lang w:val="en-US"/>
+              </w:rPr>
+              <w:t>jobLocation</w:t>
+            </w:r>
+            <w:r>
+              <w:rPr>
+                <w:lang w:val="en-US"/>
+              </w:rPr>
+              <w:t>,</w:t>
+            </w:r>
+          </w:p>
+          <w:p>
+            <w:pPr>
+              <w:rPr>
+                <w:lang w:val="en-US"/>
+              </w:rPr>
+            </w:pPr>
+            <w:r>
+              <w:rPr>
+                <w:lang w:val="en-US"/>
+              </w:rPr>
+              <w:t>jobType</w:t>
+            </w:r>
+          </w:p>
+        </w:tc>
+        <w:tc>
+          <w:tcPr>
+            <w:tcW w:w="2191" w:type="dxa"/>
+          </w:tcPr>
+          <w:p>
+            <w:pPr>
+              <w:rPr>
+                <w:lang w:val="en-US"/>
+              </w:rPr>
+            </w:pPr>
+            <w:r>
+              <w:rPr>
+                <w:lang w:val="en-US"/>
+              </w:rPr>
+              <w:t>Used to give job advertisement</w:t>
+            </w:r>
+          </w:p>
+        </w:tc>
+        <w:tc>
+          <w:tcPr>
+            <w:tcW w:w="1741" w:type="dxa"/>
+          </w:tcPr>
+          <w:p>
+            <w:pPr>
+              <w:rPr>
+                <w:lang w:val="en-US"/>
+              </w:rPr>
+            </w:pPr>
+            <w:r>
+              <w:rPr>
+                <w:lang w:val="en-US"/>
+              </w:rPr>
+              <w:t>Post</w:t>
+            </w:r>
+          </w:p>
+        </w:tc>
+      </w:tr>
+      <w:tr>
+        <w:tc>
+          <w:tcPr>
+            <w:tcW w:w="2729" w:type="dxa"/>
+            <w:vMerge/>
+          </w:tcPr>
+          <w:p/>
+        </w:tc>
+        <w:tc>
+          <w:tcPr>
+            <w:tcW w:w="2581" w:type="dxa"/>
+          </w:tcPr>
+          <w:p>
+            <w:pPr>
+              <w:rPr>
+                <w:lang w:val="en-US"/>
+              </w:rPr>
+            </w:pPr>
+            <w:r>
+              <w:rPr>
+                <w:lang w:val="en-US"/>
+              </w:rPr>
+              <w:t>jobAdvertisementId</w:t>
+            </w:r>
+          </w:p>
+          <w:p>
+            <w:pPr>
+              <w:rPr>
+                <w:lang w:val="en-US"/>
+              </w:rPr>
+            </w:pPr>
+          </w:p>
+          <w:p>
+            <w:pPr>
+              <w:rPr>
+                <w:lang w:val="en-US"/>
+              </w:rPr>
+            </w:pPr>
+            <w:r>
+              <w:rPr>
+                <w:lang w:val="en-US"/>
+              </w:rPr>
+              <w:t>and relevant data that to be updated</w:t>
+            </w:r>
+          </w:p>
+        </w:tc>
+        <w:tc>
+          <w:tcPr>
+            <w:tcW w:w="2191" w:type="dxa"/>
+          </w:tcPr>
+          <w:p>
+            <w:pPr>
+              <w:rPr>
+                <w:lang w:val="en-US"/>
+              </w:rPr>
+            </w:pPr>
+            <w:r>
+              <w:rPr>
+                <w:lang w:val="en-US"/>
+              </w:rPr>
+              <w:t>Used to update job advertisement</w:t>
+            </w:r>
+          </w:p>
+        </w:tc>
+        <w:tc>
+          <w:tcPr>
+            <w:tcW w:w="1741" w:type="dxa"/>
+          </w:tcPr>
+          <w:p>
+            <w:pPr>
+              <w:rPr>
+                <w:lang w:val="en-US"/>
+              </w:rPr>
+            </w:pPr>
+            <w:r>
+              <w:rPr>
+                <w:lang w:val="en-US"/>
+              </w:rPr>
+              <w:t>Put</w:t>
+            </w:r>
+          </w:p>
+        </w:tc>
+      </w:tr>
+      <w:tr>
+        <w:tc>
+          <w:tcPr>
+            <w:tcW w:w="2729" w:type="dxa"/>
+            <w:vMerge/>
+          </w:tcPr>
+          <w:p/>
+        </w:tc>
+        <w:tc>
+          <w:tcPr>
+            <w:tcW w:w="2581" w:type="dxa"/>
+          </w:tcPr>
+          <w:p>
+            <w:pPr>
+              <w:rPr>
+                <w:lang w:val="en-US"/>
+              </w:rPr>
+            </w:pPr>
+            <w:r>
+              <w:rPr>
+                <w:lang w:val="en-US"/>
+              </w:rPr>
+              <w:t>jobAdvertisementId</w:t>
+            </w:r>
+          </w:p>
+        </w:tc>
+        <w:tc>
+          <w:tcPr>
+            <w:tcW w:w="2191" w:type="dxa"/>
+          </w:tcPr>
+          <w:p>
+            <w:pPr>
+              <w:rPr>
+                <w:lang w:val="en-US"/>
+              </w:rPr>
+            </w:pPr>
+            <w:r>
+              <w:rPr>
+                <w:lang w:val="en-US"/>
+              </w:rPr>
+              <w:t>Used to delete job advertisement</w:t>
+            </w:r>
+          </w:p>
+        </w:tc>
+        <w:tc>
+          <w:tcPr>
+            <w:tcW w:w="1741" w:type="dxa"/>
+          </w:tcPr>
+          <w:p>
+            <w:pPr>
+              <w:rPr>
+                <w:lang w:val="en-US"/>
+              </w:rPr>
+            </w:pPr>
+            <w:r>
+              <w:rPr>
+                <w:lang w:val="en-US"/>
+              </w:rPr>
+              <w:t>Delete</w:t>
+            </w:r>
+          </w:p>
+        </w:tc>
+      </w:tr>
+      <w:tr>
+        <w:tc>
+          <w:tcPr>
+            <w:tcW w:w="2729" w:type="dxa"/>
+          </w:tcPr>
+          <w:p>
+            <w:r>
+              <w:t>jobs/jobDisabled</w:t>
+            </w:r>
+          </w:p>
+        </w:tc>
+        <w:tc>
+          <w:tcPr>
+            <w:tcW w:w="2581" w:type="dxa"/>
+          </w:tcPr>
+          <w:p>
+            <w:pPr>
+              <w:rPr>
+                <w:lang w:val="en-US"/>
+              </w:rPr>
+            </w:pPr>
+            <w:r>
+              <w:rPr>
+                <w:lang w:val="en-US"/>
+              </w:rPr>
+              <w:t>jobAdvertisementId</w:t>
+            </w:r>
+          </w:p>
+        </w:tc>
+        <w:tc>
+          <w:tcPr>
+            <w:tcW w:w="2191" w:type="dxa"/>
+          </w:tcPr>
+          <w:p>
+            <w:pPr>
+              <w:rPr>
+                <w:lang w:val="en-US"/>
+              </w:rPr>
+            </w:pPr>
+            <w:r>
+              <w:rPr>
+                <w:lang w:val="en-US"/>
+              </w:rPr>
+              <w:t>Used to disabled job advertisement</w:t>
+            </w:r>
+          </w:p>
+        </w:tc>
+        <w:tc>
+          <w:tcPr>
+            <w:tcW w:w="1741" w:type="dxa"/>
+          </w:tcPr>
+          <w:p>
+            <w:pPr>
+              <w:rPr>
+                <w:lang w:val="en-US"/>
+              </w:rPr>
+            </w:pPr>
+            <w:r>
+              <w:rPr>
+                <w:lang w:val="en-US"/>
+              </w:rPr>
+              <w:t>Put</w:t>
+            </w:r>
+          </w:p>
+        </w:tc>
+      </w:tr>
+    </w:tbl>
+    <w:p>
+      <w:pPr>
+        <w:rPr>
+          <w:lang w:val="en-US"/>
+        </w:rPr>
+      </w:pPr>
+    </w:p>
+    <w:p>
+      <w:pPr>
+        <w:rPr>
+          <w:lang w:val="en-US"/>
+        </w:rPr>
+      </w:pPr>
+    </w:p>
+    <w:p>
+      <w:pPr>
+        <w:rPr>
+          <w:lang w:val="en-US"/>
+        </w:rPr>
+      </w:pPr>
+    </w:p>
+    <w:p>
+      <w:pPr>
+        <w:rPr>
+          <w:lang w:val="en-US"/>
+        </w:rPr>
+      </w:pPr>
+      <w:r>
+        <w:rPr>
+          <w:lang w:val="en-US"/>
+        </w:rPr>
+        <w:lastRenderedPageBreak/>
+        <w:t>Api's to sort list job application:</w:t>
+      </w:r>
+    </w:p>
+    <w:tbl>
+      <w:tblPr>
+        <w:tblStyle w:val="TableGrid"/>
+        <w:tblW w:w="0" w:type="auto"/>
+        <w:tblLook w:val="04A0" w:firstRow="1" w:lastRow="0" w:firstColumn="1" w:lastColumn="0" w:noHBand="0" w:noVBand="1"/>
+      </w:tblPr>
+      <w:tblGrid>
+        <w:gridCol w:w="2729"/>
+        <w:gridCol w:w="2581"/>
+        <w:gridCol w:w="2191"/>
+        <w:gridCol w:w="1741"/>
+      </w:tblGrid>
+      <w:tr>
+        <w:tc>
+          <w:tcPr>
+            <w:tcW w:w="2729" w:type="dxa"/>
+          </w:tcPr>
+          <w:p>
+            <w:pPr>
+              <w:rPr>
+                <w:lang w:val="en-US"/>
+              </w:rPr>
+            </w:pPr>
+            <w:r>
+              <w:rPr>
+                <w:lang w:val="en-US"/>
+              </w:rPr>
+              <w:t>URL</w:t>
+            </w:r>
+          </w:p>
+        </w:tc>
+        <w:tc>
+          <w:tcPr>
+            <w:tcW w:w="2581" w:type="dxa"/>
+          </w:tcPr>
+          <w:p>
+            <w:pPr>
+              <w:rPr>
+                <w:lang w:val="en-US"/>
+              </w:rPr>
+            </w:pPr>
+            <w:r>
+              <w:rPr>
+                <w:lang w:val="en-US"/>
+              </w:rPr>
+              <w:t>Required data</w:t>
+            </w:r>
+          </w:p>
+        </w:tc>
+        <w:tc>
+          <w:tcPr>
+            <w:tcW w:w="2191" w:type="dxa"/>
+          </w:tcPr>
+          <w:p>
+            <w:pPr>
+              <w:rPr>
+                <w:lang w:val="en-US"/>
+              </w:rPr>
+            </w:pPr>
+            <w:r>
+              <w:rPr>
+                <w:lang w:val="en-US"/>
+              </w:rPr>
+              <w:t>Information</w:t>
+            </w:r>
+          </w:p>
+        </w:tc>
+        <w:tc>
+          <w:tcPr>
+            <w:tcW w:w="1741" w:type="dxa"/>
+          </w:tcPr>
+          <w:p>
+            <w:pPr>
+              <w:rPr>
+                <w:lang w:val="en-US"/>
+              </w:rPr>
+            </w:pPr>
+            <w:r>
+              <w:rPr>
+                <w:lang w:val="en-US"/>
+              </w:rPr>
+              <w:t>Method</w:t>
+            </w:r>
+          </w:p>
+        </w:tc>
+      </w:tr>
+      <w:tr>
+        <w:tc>
+          <w:tcPr>
+            <w:tcW w:w="2729" w:type="dxa"/>
+          </w:tcPr>
+          <w:p>
+            <w:r>
+              <w:t>jobApplicants/jobApplicants</w:t>
+            </w:r>
+          </w:p>
+        </w:tc>
+        <w:tc>
+          <w:tcPr>
+            <w:tcW w:w="2581" w:type="dxa"/>
+          </w:tcPr>
+          <w:p>
+            <w:pPr>
+              <w:rPr>
+                <w:lang w:val="en-US"/>
+              </w:rPr>
+            </w:pPr>
+            <w:r>
+              <w:rPr>
+                <w:lang w:val="en-US"/>
+              </w:rPr>
+              <w:t>jobAdvertisementId</w:t>
+            </w:r>
+          </w:p>
+        </w:tc>
+        <w:tc>
+          <w:tcPr>
+            <w:tcW w:w="2191" w:type="dxa"/>
+          </w:tcPr>
+          <w:p>
+            <w:pPr>
+              <w:rPr>
+                <w:lang w:val="en-US"/>
+              </w:rPr>
+            </w:pPr>
+            <w:r>
+              <w:rPr>
+                <w:lang w:val="en-US"/>
+              </w:rPr>
+              <w:t>Used to get job applicants</w:t>
+            </w:r>
+          </w:p>
+        </w:tc>
+        <w:tc>
+          <w:tcPr>
+            <w:tcW w:w="1741" w:type="dxa"/>
+          </w:tcPr>
+          <w:p>
+            <w:pPr>
+              <w:rPr>
+                <w:lang w:val="en-US"/>
+              </w:rPr>
+            </w:pPr>
+            <w:r>
+              <w:rPr>
+                <w:lang w:val="en-US"/>
+              </w:rPr>
+              <w:t>Get</w:t>
+            </w:r>
+          </w:p>
+        </w:tc>
+      </w:tr>
+      <w:tr>
+        <w:tc>
+          <w:tcPr>
+            <w:tcW w:w="2729" w:type="dxa"/>
+          </w:tcPr>
+          <w:p>
+            <w:r>
+              <w:t>jobApplicants/automatic-jobApplicants</w:t>
+            </w:r>
+          </w:p>
+        </w:tc>
+        <w:tc>
+          <w:tcPr>
+            <w:tcW w:w="2581" w:type="dxa"/>
+          </w:tcPr>
+          <w:p>
+            <w:pPr>
+              <w:rPr>
+                <w:lang w:val="en-US"/>
+              </w:rPr>
+            </w:pPr>
+            <w:r>
+              <w:rPr>
+                <w:lang w:val="en-US"/>
+              </w:rPr>
+              <w:t>jobAdvertisementId</w:t>
+            </w:r>
+          </w:p>
+        </w:tc>
+        <w:tc>
+          <w:tcPr>
+            <w:tcW w:w="2191" w:type="dxa"/>
+          </w:tcPr>
+          <w:p>
+            <w:pPr>
+              <w:rPr>
+                <w:lang w:val="en-US"/>
+              </w:rPr>
+            </w:pPr>
+            <w:r>
+              <w:rPr>
+                <w:lang w:val="en-US"/>
+              </w:rPr>
+              <w:t>Used to sort job application's automatically</w:t>
+            </w:r>
+          </w:p>
+        </w:tc>
+        <w:tc>
+          <w:tcPr>
+            <w:tcW w:w="1741" w:type="dxa"/>
+          </w:tcPr>
+          <w:p>
+            <w:pPr>
+              <w:rPr>
+                <w:lang w:val="en-US"/>
+              </w:rPr>
+            </w:pPr>
+            <w:r>
+              <w:rPr>
+                <w:lang w:val="en-US"/>
+              </w:rPr>
+              <w:t>Put</w:t>
+            </w:r>
+          </w:p>
+        </w:tc>
+      </w:tr>
+      <w:tr>
+        <w:tc>
+          <w:tcPr>
+            <w:tcW w:w="2729" w:type="dxa"/>
+          </w:tcPr>
+          <w:p>
+            <w:r>
+              <w:t>jobApplicants/manual-jobApplicants</w:t>
+            </w:r>
+          </w:p>
+        </w:tc>
+        <w:tc>
+          <w:tcPr>
+            <w:tcW w:w="2581" w:type="dxa"/>
+          </w:tcPr>
+          <w:p>
+            <w:pPr>
+              <w:rPr>
+                <w:lang w:val="en-US"/>
+              </w:rPr>
+            </w:pPr>
+            <w:r>
+              <w:rPr>
+                <w:lang w:val="en-US"/>
+              </w:rPr>
+              <w:t>jobAdvertisementId</w:t>
+            </w:r>
+            <w:r>
+              <w:rPr>
+                <w:lang w:val="en-US"/>
+              </w:rPr>
+              <w:t>,</w:t>
+            </w:r>
+          </w:p>
+          <w:p>
+            <w:pPr>
+              <w:rPr>
+                <w:lang w:val="en-US"/>
+              </w:rPr>
+            </w:pPr>
+            <w:r>
+              <w:rPr>
+                <w:lang w:val="en-US"/>
+              </w:rPr>
+              <w:t>userId</w:t>
+            </w:r>
+            <w:r>
+              <w:rPr>
+                <w:lang w:val="en-US"/>
+              </w:rPr>
+              <w:t>,</w:t>
+            </w:r>
+          </w:p>
+          <w:p>
+            <w:pPr>
+              <w:rPr>
+                <w:lang w:val="en-US"/>
+              </w:rPr>
+            </w:pPr>
+            <w:r>
+              <w:rPr>
+                <w:lang w:val="en-US"/>
+              </w:rPr>
+              <w:t>status</w:t>
+            </w:r>
+          </w:p>
+        </w:tc>
+        <w:tc>
+          <w:tcPr>
+            <w:tcW w:w="2191" w:type="dxa"/>
+          </w:tcPr>
+          <w:p>
+            <w:pPr>
+              <w:rPr>
+                <w:lang w:val="en-US"/>
+              </w:rPr>
+            </w:pPr>
+            <w:r>
+              <w:rPr>
+                <w:lang w:val="en-US"/>
+              </w:rPr>
+              <w:t>Used to sort job application's manually</w:t>
+            </w:r>
+          </w:p>
+        </w:tc>
+        <w:tc>
+          <w:tcPr>
+            <w:tcW w:w="1741" w:type="dxa"/>
+          </w:tcPr>
+          <w:p>
+            <w:pPr>
+              <w:rPr>
+                <w:lang w:val="en-US"/>
+              </w:rPr>
+            </w:pPr>
+            <w:r>
+              <w:rPr>
+                <w:lang w:val="en-US"/>
+              </w:rPr>
+              <w:t>Put</w:t>
+            </w:r>
+          </w:p>
+        </w:tc>
+      </w:tr>
+    </w:tbl>
+    <w:p>
+      <w:pPr>
+        <w:rPr>
+          <w:lang w:val="en-US"/>
+        </w:rPr>
+      </w:pPr>
+    </w:p>
+    <w:p>
+      <w:pPr>
+        <w:rPr>
+          <w:lang w:val="en-US"/>
+        </w:rPr>
+      </w:pPr>
+    </w:p>
+    <w:p>
+      <w:pPr>
+        <w:rPr>
+          <w:lang w:val="en-US"/>
+        </w:rPr>
+      </w:pPr>
+      <w:r>
+        <w:rPr>
+          <w:lang w:val="en-US"/>
+        </w:rPr>
+        <w:br w:type="page"/>
+      </w:r>
+    </w:p>
+    <w:p>
+      <w:pPr>
+        <w:rPr>
+          <w:lang w:val="en-US"/>
+        </w:rPr>
+      </w:pPr>
+      <w:r>
+        <w:rPr>
+          <w:b/>
+          <w:bCs/>
+          <w:lang w:val="en-US"/>
+        </w:rPr>
+        <w:lastRenderedPageBreak/>
+        <w:t>Base URL for notification:</w:t>
+      </w:r>
+      <w:r>
+        <w:rPr>
+          <w:lang w:val="en-US"/>
+        </w:rPr>
+        <w:t xml:space="preserve"> </w:t>
+      </w:r>
+      <w:r>
+        <w:rPr>
+          <w:lang w:val="en-US"/>
+        </w:rPr>
+        <w:t>http://localhost:3000/api/</w:t>
+      </w:r>
+    </w:p>
+    <w:p>
+      <w:pPr>
+        <w:rPr>
+          <w:lang w:val="en-US"/>
+        </w:rPr>
+      </w:pPr>
+    </w:p>
+    <w:p>
+      <w:pPr>
+        <w:rPr>
+          <w:lang w:val="en-US"/>
+        </w:rPr>
+      </w:pPr>
+      <w:r>
+        <w:rPr>
+          <w:lang w:val="en-US"/>
+        </w:rPr>
+        <w:t>Api's for notification:</w:t>
+      </w:r>
+    </w:p>
+    <w:tbl>
+      <w:tblPr>
+        <w:tblStyle w:val="TableGrid"/>
+        <w:tblW w:w="0" w:type="auto"/>
+        <w:tblLook w:val="04A0" w:firstRow="1" w:lastRow="0" w:firstColumn="1" w:lastColumn="0" w:noHBand="0" w:noVBand="1"/>
+      </w:tblPr>
+      <w:tblGrid>
+        <w:gridCol w:w="2729"/>
+        <w:gridCol w:w="2581"/>
+        <w:gridCol w:w="2191"/>
+        <w:gridCol w:w="1741"/>
+      </w:tblGrid>
+      <w:tr>
+        <w:tc>
+          <w:tcPr>
+            <w:tcW w:w="2729" w:type="dxa"/>
+          </w:tcPr>
+          <w:p>
+            <w:pPr>
+              <w:rPr>
+                <w:lang w:val="en-US"/>
+              </w:rPr>
+            </w:pPr>
+            <w:r>
+              <w:rPr>
+                <w:lang w:val="en-US"/>
+              </w:rPr>
+              <w:t>URL</w:t>
+            </w:r>
+          </w:p>
+        </w:tc>
+        <w:tc>
+          <w:tcPr>
+            <w:tcW w:w="2581" w:type="dxa"/>
+          </w:tcPr>
+          <w:p>
+            <w:pPr>
+              <w:rPr>
+                <w:lang w:val="en-US"/>
+              </w:rPr>
+            </w:pPr>
+            <w:r>
+              <w:rPr>
+                <w:lang w:val="en-US"/>
+              </w:rPr>
+              <w:t>Required data</w:t>
+            </w:r>
+          </w:p>
+        </w:tc>
+        <w:tc>
+          <w:tcPr>
+            <w:tcW w:w="2191" w:type="dxa"/>
+          </w:tcPr>
+          <w:p>
+            <w:pPr>
+              <w:rPr>
+                <w:lang w:val="en-US"/>
+              </w:rPr>
+            </w:pPr>
+            <w:r>
+              <w:rPr>
+                <w:lang w:val="en-US"/>
+              </w:rPr>
+              <w:t>Information</w:t>
+            </w:r>
+          </w:p>
+        </w:tc>
+        <w:tc>
+          <w:tcPr>
+            <w:tcW w:w="1741" w:type="dxa"/>
+          </w:tcPr>
+          <w:p>
+            <w:pPr>
+              <w:rPr>
+                <w:lang w:val="en-US"/>
+              </w:rPr>
+            </w:pPr>
+            <w:r>
+              <w:rPr>
+                <w:lang w:val="en-US"/>
+              </w:rPr>
+              <w:t>Method</w:t>
+            </w:r>
+          </w:p>
+        </w:tc>
+      </w:tr>
+      <w:tr>
+        <w:tc>
+          <w:tcPr>
+            <w:tcW w:w="2729" w:type="dxa"/>
+            <w:vMerge w:val="restart"/>
+          </w:tcPr>
+          <w:p>
+            <w:r>
+              <w:t>notifications/notification</w:t>
+            </w:r>
+          </w:p>
+        </w:tc>
+        <w:tc>
+          <w:tcPr>
+            <w:tcW w:w="2581" w:type="dxa"/>
+          </w:tcPr>
+          <w:p>
+            <w:pPr>
+              <w:rPr>
+                <w:lang w:val="en-US"/>
+              </w:rPr>
+            </w:pPr>
+          </w:p>
+        </w:tc>
+        <w:tc>
+          <w:tcPr>
+            <w:tcW w:w="2191" w:type="dxa"/>
+          </w:tcPr>
+          <w:p>
+            <w:pPr>
+              <w:rPr>
+                <w:lang w:val="en-US"/>
+              </w:rPr>
+            </w:pPr>
+            <w:r>
+              <w:rPr>
+                <w:lang w:val="en-US"/>
+              </w:rPr>
+              <w:t>Used to get notification</w:t>
+            </w:r>
+          </w:p>
+        </w:tc>
+        <w:tc>
+          <w:tcPr>
+            <w:tcW w:w="1741" w:type="dxa"/>
+          </w:tcPr>
+          <w:p>
+            <w:pPr>
+              <w:rPr>
+                <w:lang w:val="en-US"/>
+              </w:rPr>
+            </w:pPr>
+            <w:r>
+              <w:rPr>
+                <w:lang w:val="en-US"/>
+              </w:rPr>
+              <w:t>Get</w:t>
+            </w:r>
+          </w:p>
+        </w:tc>
+      </w:tr>
+      <w:tr>
+        <w:tc>
+          <w:tcPr>
+            <w:tcW w:w="2729" w:type="dxa"/>
+            <w:vMerge/>
+          </w:tcPr>
+          <w:p/>
+        </w:tc>
+        <w:tc>
+          <w:tcPr>
+            <w:tcW w:w="2581" w:type="dxa"/>
+          </w:tcPr>
+          <w:p>
+            <w:pPr>
+              <w:rPr>
+                <w:lang w:val="en-US"/>
+              </w:rPr>
+            </w:pPr>
+            <w:r>
+              <w:rPr>
+                <w:lang w:val="en-US"/>
+              </w:rPr>
+              <w:t>notificationId,</w:t>
+            </w:r>
+          </w:p>
+          <w:p>
+            <w:pPr>
+              <w:rPr>
+                <w:lang w:val="en-US"/>
+              </w:rPr>
+            </w:pPr>
+            <w:r>
+              <w:rPr>
+                <w:lang w:val="en-US"/>
+              </w:rPr>
+              <w:t>notificationStatus</w:t>
+            </w:r>
+            <w:r>
+              <w:rPr>
+                <w:lang w:val="en-US"/>
+              </w:rPr>
+              <w:t xml:space="preserve"> – either true or false</w:t>
+            </w:r>
+          </w:p>
+        </w:tc>
+        <w:tc>
+          <w:tcPr>
+            <w:tcW w:w="2191" w:type="dxa"/>
+          </w:tcPr>
+          <w:p>
+            <w:pPr>
+              <w:rPr>
+                <w:lang w:val="en-US"/>
+              </w:rPr>
+            </w:pPr>
+            <w:r>
+              <w:rPr>
+                <w:lang w:val="en-US"/>
+              </w:rPr>
+              <w:t xml:space="preserve">Used to change status of notification </w:t>
+            </w:r>
+            <w:r>
+              <w:rPr>
+                <w:lang w:val="en-US"/>
+              </w:rPr>
+              <w:t>is readded or not</w:t>
+            </w:r>
+          </w:p>
+        </w:tc>
+        <w:tc>
+          <w:tcPr>
+            <w:tcW w:w="1741" w:type="dxa"/>
+          </w:tcPr>
+          <w:p>
+            <w:pPr>
+              <w:rPr>
+                <w:lang w:val="en-US"/>
+              </w:rPr>
+            </w:pPr>
+            <w:r>
+              <w:rPr>
+                <w:lang w:val="en-US"/>
+              </w:rPr>
+              <w:t>P</w:t>
+            </w:r>
+            <w:r>
+              <w:rPr>
+                <w:lang w:val="en-US"/>
+              </w:rPr>
+              <w:t>ut</w:t>
+            </w:r>
+          </w:p>
+        </w:tc>
+      </w:tr>
+    </w:tbl>
+    <w:p>
+      <w:pPr>
+        <w:rPr>
+          <w:lang w:val="en-US"/>
+        </w:rPr>
+      </w:pPr>
     </w:p>
     <w:sectPr>
       <w:pgSz w:w="11906" w:h="16838"/>

</xml_diff>